<commit_message>
add tables to report
</commit_message>
<xml_diff>
--- a/402_InfoSecurity/assignments/15228802_402IT_CW2 Report.docx
+++ b/402_InfoSecurity/assignments/15228802_402IT_CW2 Report.docx
@@ -590,7 +590,7 @@
               </mc:Choice>
               <mc:Fallback>
                 <w:pict>
-                  <v:shape w14:anchorId="1F9E4219" id="Text Box 153" o:spid="_x0000_s1027" type="#_x0000_t202" style="position:absolute;margin-left:0;margin-top:0;width:8in;height:79.5pt;z-index:251661312;visibility:visible;mso-wrap-style:square;mso-width-percent:941;mso-height-percent:100;mso-top-percent:700;mso-wrap-distance-left:9pt;mso-wrap-distance-top:0;mso-wrap-distance-right:9pt;mso-wrap-distance-bottom:0;mso-position-horizontal:center;mso-position-horizontal-relative:page;mso-position-vertical-relative:page;mso-width-percent:941;mso-height-percent:100;mso-top-percent:700;mso-width-relative:page;mso-height-relative:page;v-text-anchor:top" o:gfxdata="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" filled="f" stroked="f" strokeweight=".5pt">
+                  <v:shape w14:anchorId="1F9E4219" id="Text Box 153" o:spid="_x0000_s1027" type="#_x0000_t202" style="position:absolute;margin-left:0;margin-top:0;width:8in;height:79.5pt;z-index:251661312;visibility:visible;mso-wrap-style:square;mso-width-percent:941;mso-height-percent:100;mso-top-percent:700;mso-wrap-distance-left:9pt;mso-wrap-distance-top:0;mso-wrap-distance-right:9pt;mso-wrap-distance-bottom:0;mso-position-horizontal:center;mso-position-horizontal-relative:page;mso-position-vertical-relative:page;mso-width-percent:941;mso-height-percent:100;mso-top-percent:700;mso-width-relative:page;mso-height-relative:page;v-text-anchor:top" o:gfxdata="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" filled="f" stroked="f" strokeweight=".5pt">
                     <v:textbox style="mso-fit-shape-to-text:t" inset="126pt,0,54pt,0">
                       <w:txbxContent>
                         <w:p>
@@ -1397,12 +1397,711 @@
     </w:p>
     <w:p>
       <w:pPr>
+        <w:jc w:val="both"/>
+        <w:rPr>
+          <w:sz w:val="24"/>
+          <w:szCs w:val="24"/>
+        </w:rPr>
+      </w:pPr>
+      <w:r>
+        <w:rPr>
+          <w:sz w:val="24"/>
+          <w:szCs w:val="24"/>
+        </w:rPr>
+        <w:t xml:space="preserve">In this coursework the author will demonstrate a high degree of understanding of information security and the critical role in plays in guarding information from threats. The second goal of this coursework is to identify the assets, faults/vulnerabilities and mitigation against these faults/vulnerabilities of the New England Hospital Case Study. </w:t>
+      </w:r>
+      <w:r>
+        <w:rPr>
+          <w:sz w:val="24"/>
+          <w:szCs w:val="24"/>
+        </w:rPr>
+        <w:t xml:space="preserve">Cloud </w:t>
+      </w:r>
+      <w:r>
+        <w:rPr>
+          <w:sz w:val="24"/>
+          <w:szCs w:val="24"/>
+        </w:rPr>
+        <w:t>Computing</w:t>
+      </w:r>
+      <w:r>
+        <w:rPr>
+          <w:sz w:val="24"/>
+          <w:szCs w:val="24"/>
+        </w:rPr>
+        <w:t xml:space="preserve"> is also elaborated </w:t>
+      </w:r>
+      <w:r>
+        <w:rPr>
+          <w:sz w:val="24"/>
+          <w:szCs w:val="24"/>
+        </w:rPr>
+        <w:t>as a strategy to migrate the New England Hospital Data.</w:t>
+      </w:r>
+    </w:p>
+    <w:p>
+      <w:pPr>
+        <w:jc w:val="both"/>
+        <w:rPr>
+          <w:sz w:val="24"/>
+          <w:szCs w:val="24"/>
+        </w:rPr>
+      </w:pPr>
+      <w:r>
+        <w:rPr>
+          <w:sz w:val="24"/>
+          <w:szCs w:val="24"/>
+        </w:rPr>
+        <w:t>This Hospital is of high importance and value, being the first of its kind in Maidstone, Kent. This site currently is focused on COVID medical services, also providing 300 beds for rehabilitation.</w:t>
+      </w:r>
+    </w:p>
+    <w:p>
+      <w:pPr>
+        <w:pStyle w:val="Heading2"/>
         <w:rPr>
           <w:sz w:val="26"/>
           <w:szCs w:val="26"/>
         </w:rPr>
       </w:pPr>
+      <w:r>
+        <w:rPr>
+          <w:sz w:val="26"/>
+          <w:szCs w:val="26"/>
+        </w:rPr>
+        <w:t>Current it environment and challenges</w:t>
+      </w:r>
     </w:p>
+    <w:p/>
+    <w:p/>
+    <w:tbl>
+      <w:tblPr>
+        <w:tblStyle w:val="TableGrid"/>
+        <w:tblW w:w="10065" w:type="dxa"/>
+        <w:tblInd w:w="-856" w:type="dxa"/>
+        <w:tblLook w:val="04A0" w:firstRow="1" w:lastRow="0" w:firstColumn="1" w:lastColumn="0" w:noHBand="0" w:noVBand="1"/>
+      </w:tblPr>
+      <w:tblGrid>
+        <w:gridCol w:w="3403"/>
+        <w:gridCol w:w="6662"/>
+      </w:tblGrid>
+      <w:tr>
+        <w:tc>
+          <w:tcPr>
+            <w:tcW w:w="3403" w:type="dxa"/>
+          </w:tcPr>
+          <w:p>
+            <w:pPr>
+              <w:rPr>
+                <w:sz w:val="24"/>
+                <w:szCs w:val="24"/>
+              </w:rPr>
+            </w:pPr>
+            <w:r>
+              <w:rPr>
+                <w:sz w:val="24"/>
+                <w:szCs w:val="24"/>
+              </w:rPr>
+              <w:t>Category</w:t>
+            </w:r>
+          </w:p>
+        </w:tc>
+        <w:tc>
+          <w:tcPr>
+            <w:tcW w:w="6662" w:type="dxa"/>
+          </w:tcPr>
+          <w:p>
+            <w:pPr>
+              <w:rPr>
+                <w:sz w:val="24"/>
+                <w:szCs w:val="24"/>
+              </w:rPr>
+            </w:pPr>
+            <w:r>
+              <w:rPr>
+                <w:sz w:val="24"/>
+                <w:szCs w:val="24"/>
+              </w:rPr>
+              <w:t>Asset</w:t>
+            </w:r>
+          </w:p>
+        </w:tc>
+      </w:tr>
+      <w:tr>
+        <w:tc>
+          <w:tcPr>
+            <w:tcW w:w="3403" w:type="dxa"/>
+          </w:tcPr>
+          <w:p>
+            <w:pPr>
+              <w:rPr>
+                <w:sz w:val="24"/>
+                <w:szCs w:val="24"/>
+              </w:rPr>
+            </w:pPr>
+            <w:r>
+              <w:rPr>
+                <w:sz w:val="24"/>
+                <w:szCs w:val="24"/>
+              </w:rPr>
+              <w:t>Software</w:t>
+            </w:r>
+          </w:p>
+        </w:tc>
+        <w:tc>
+          <w:tcPr>
+            <w:tcW w:w="6662" w:type="dxa"/>
+          </w:tcPr>
+          <w:p>
+            <w:pPr>
+              <w:rPr>
+                <w:sz w:val="24"/>
+                <w:szCs w:val="24"/>
+              </w:rPr>
+            </w:pPr>
+            <w:r>
+              <w:rPr>
+                <w:sz w:val="24"/>
+                <w:szCs w:val="24"/>
+              </w:rPr>
+              <w:t>-</w:t>
+            </w:r>
+            <w:r>
+              <w:rPr>
+                <w:sz w:val="24"/>
+                <w:szCs w:val="24"/>
+              </w:rPr>
+              <w:t>Windows Server 2016</w:t>
+            </w:r>
+          </w:p>
+          <w:p>
+            <w:pPr>
+              <w:rPr>
+                <w:sz w:val="24"/>
+                <w:szCs w:val="24"/>
+              </w:rPr>
+            </w:pPr>
+            <w:r>
+              <w:rPr>
+                <w:sz w:val="24"/>
+                <w:szCs w:val="24"/>
+              </w:rPr>
+              <w:t>-</w:t>
+            </w:r>
+            <w:r>
+              <w:rPr>
+                <w:sz w:val="24"/>
+                <w:szCs w:val="24"/>
+              </w:rPr>
+              <w:t>Windows Server 2019</w:t>
+            </w:r>
+          </w:p>
+          <w:p>
+            <w:pPr>
+              <w:rPr>
+                <w:sz w:val="24"/>
+                <w:szCs w:val="24"/>
+              </w:rPr>
+            </w:pPr>
+            <w:r>
+              <w:rPr>
+                <w:sz w:val="24"/>
+                <w:szCs w:val="24"/>
+              </w:rPr>
+              <w:t>-</w:t>
+            </w:r>
+            <w:r>
+              <w:rPr>
+                <w:sz w:val="24"/>
+                <w:szCs w:val="24"/>
+              </w:rPr>
+              <w:t>Windows 8</w:t>
+            </w:r>
+          </w:p>
+          <w:p>
+            <w:pPr>
+              <w:rPr>
+                <w:sz w:val="24"/>
+                <w:szCs w:val="24"/>
+              </w:rPr>
+            </w:pPr>
+            <w:r>
+              <w:rPr>
+                <w:sz w:val="24"/>
+                <w:szCs w:val="24"/>
+              </w:rPr>
+              <w:t>-</w:t>
+            </w:r>
+            <w:r>
+              <w:rPr>
+                <w:sz w:val="24"/>
+                <w:szCs w:val="24"/>
+              </w:rPr>
+              <w:t xml:space="preserve"> Windows 10</w:t>
+            </w:r>
+          </w:p>
+          <w:p>
+            <w:pPr>
+              <w:rPr>
+                <w:sz w:val="24"/>
+                <w:szCs w:val="24"/>
+              </w:rPr>
+            </w:pPr>
+            <w:r>
+              <w:rPr>
+                <w:sz w:val="24"/>
+                <w:szCs w:val="24"/>
+              </w:rPr>
+              <w:t>-</w:t>
+            </w:r>
+            <w:r>
+              <w:rPr>
+                <w:sz w:val="24"/>
+                <w:szCs w:val="24"/>
+              </w:rPr>
+              <w:t>Legacy Windows XP</w:t>
+            </w:r>
+          </w:p>
+          <w:p>
+            <w:pPr>
+              <w:rPr>
+                <w:sz w:val="24"/>
+                <w:szCs w:val="24"/>
+              </w:rPr>
+            </w:pPr>
+            <w:r>
+              <w:rPr>
+                <w:sz w:val="24"/>
+                <w:szCs w:val="24"/>
+              </w:rPr>
+              <w:t>-</w:t>
+            </w:r>
+            <w:r>
+              <w:rPr>
+                <w:sz w:val="24"/>
+                <w:szCs w:val="24"/>
+              </w:rPr>
+              <w:t xml:space="preserve"> Linux based SQL database servers</w:t>
+            </w:r>
+          </w:p>
+          <w:p>
+            <w:pPr>
+              <w:rPr>
+                <w:sz w:val="24"/>
+                <w:szCs w:val="24"/>
+              </w:rPr>
+            </w:pPr>
+            <w:r>
+              <w:rPr>
+                <w:sz w:val="24"/>
+                <w:szCs w:val="24"/>
+              </w:rPr>
+              <w:t>-</w:t>
+            </w:r>
+            <w:r>
+              <w:rPr>
+                <w:sz w:val="24"/>
+                <w:szCs w:val="24"/>
+              </w:rPr>
+              <w:t>J2EE Glass Fish application servers</w:t>
+            </w:r>
+          </w:p>
+          <w:p>
+            <w:pPr>
+              <w:rPr>
+                <w:sz w:val="24"/>
+                <w:szCs w:val="24"/>
+              </w:rPr>
+            </w:pPr>
+            <w:r>
+              <w:rPr>
+                <w:sz w:val="24"/>
+                <w:szCs w:val="24"/>
+              </w:rPr>
+              <w:t>-</w:t>
+            </w:r>
+            <w:r>
+              <w:rPr>
+                <w:sz w:val="24"/>
+                <w:szCs w:val="24"/>
+              </w:rPr>
+              <w:t>Web Application Server</w:t>
+            </w:r>
+          </w:p>
+          <w:p>
+            <w:pPr>
+              <w:rPr>
+                <w:sz w:val="24"/>
+                <w:szCs w:val="24"/>
+              </w:rPr>
+            </w:pPr>
+            <w:r>
+              <w:rPr>
+                <w:sz w:val="24"/>
+                <w:szCs w:val="24"/>
+              </w:rPr>
+              <w:t>-</w:t>
+            </w:r>
+            <w:r>
+              <w:rPr>
+                <w:sz w:val="24"/>
+                <w:szCs w:val="24"/>
+              </w:rPr>
+              <w:t>Online Web Services via the Interne</w:t>
+            </w:r>
+            <w:r>
+              <w:rPr>
+                <w:sz w:val="24"/>
+                <w:szCs w:val="24"/>
+              </w:rPr>
+              <w:t>t</w:t>
+            </w:r>
+          </w:p>
+          <w:p>
+            <w:pPr>
+              <w:rPr>
+                <w:sz w:val="24"/>
+                <w:szCs w:val="24"/>
+              </w:rPr>
+            </w:pPr>
+            <w:r>
+              <w:rPr>
+                <w:sz w:val="24"/>
+                <w:szCs w:val="24"/>
+              </w:rPr>
+              <w:t>-</w:t>
+            </w:r>
+            <w:r>
+              <w:rPr>
+                <w:sz w:val="24"/>
+                <w:szCs w:val="24"/>
+              </w:rPr>
+              <w:t>Building-wide Local Area Network (LAN)</w:t>
+            </w:r>
+          </w:p>
+        </w:tc>
+      </w:tr>
+      <w:tr>
+        <w:tc>
+          <w:tcPr>
+            <w:tcW w:w="3403" w:type="dxa"/>
+          </w:tcPr>
+          <w:p>
+            <w:pPr>
+              <w:rPr>
+                <w:sz w:val="24"/>
+                <w:szCs w:val="24"/>
+              </w:rPr>
+            </w:pPr>
+            <w:r>
+              <w:rPr>
+                <w:sz w:val="24"/>
+                <w:szCs w:val="24"/>
+              </w:rPr>
+              <w:t>Hardware</w:t>
+            </w:r>
+          </w:p>
+        </w:tc>
+        <w:tc>
+          <w:tcPr>
+            <w:tcW w:w="6662" w:type="dxa"/>
+          </w:tcPr>
+          <w:p>
+            <w:pPr>
+              <w:rPr>
+                <w:sz w:val="24"/>
+                <w:szCs w:val="24"/>
+              </w:rPr>
+            </w:pPr>
+            <w:r>
+              <w:rPr>
+                <w:sz w:val="24"/>
+                <w:szCs w:val="24"/>
+              </w:rPr>
+              <w:t>-</w:t>
+            </w:r>
+            <w:r>
+              <w:rPr>
+                <w:sz w:val="24"/>
+                <w:szCs w:val="24"/>
+              </w:rPr>
+              <w:t>Java Resource Adapter Architecture</w:t>
+            </w:r>
+          </w:p>
+          <w:p>
+            <w:pPr>
+              <w:rPr>
+                <w:sz w:val="24"/>
+                <w:szCs w:val="24"/>
+              </w:rPr>
+            </w:pPr>
+            <w:r>
+              <w:rPr>
+                <w:sz w:val="24"/>
+                <w:szCs w:val="24"/>
+              </w:rPr>
+              <w:t>-</w:t>
+            </w:r>
+            <w:r>
+              <w:rPr>
+                <w:sz w:val="24"/>
+                <w:szCs w:val="24"/>
+              </w:rPr>
+              <w:t>Workstation</w:t>
+            </w:r>
+            <w:r>
+              <w:rPr>
+                <w:sz w:val="24"/>
+                <w:szCs w:val="24"/>
+              </w:rPr>
+              <w:t>s (Working on Windows 8 &amp; 10)</w:t>
+            </w:r>
+          </w:p>
+          <w:p>
+            <w:pPr>
+              <w:rPr>
+                <w:sz w:val="24"/>
+                <w:szCs w:val="24"/>
+              </w:rPr>
+            </w:pPr>
+            <w:r>
+              <w:rPr>
+                <w:sz w:val="24"/>
+                <w:szCs w:val="24"/>
+              </w:rPr>
+              <w:t>-</w:t>
+            </w:r>
+            <w:r>
+              <w:rPr>
+                <w:sz w:val="24"/>
+                <w:szCs w:val="24"/>
+              </w:rPr>
+              <w:t>Removable Media (e.g. USB’s)</w:t>
+            </w:r>
+          </w:p>
+          <w:p>
+            <w:pPr>
+              <w:rPr>
+                <w:sz w:val="24"/>
+                <w:szCs w:val="24"/>
+              </w:rPr>
+            </w:pPr>
+            <w:r>
+              <w:rPr>
+                <w:sz w:val="24"/>
+                <w:szCs w:val="24"/>
+              </w:rPr>
+              <w:t>-</w:t>
+            </w:r>
+            <w:r>
+              <w:rPr>
+                <w:sz w:val="24"/>
+                <w:szCs w:val="24"/>
+              </w:rPr>
+              <w:t>Laptops and Mobile devices</w:t>
+            </w:r>
+          </w:p>
+        </w:tc>
+      </w:tr>
+      <w:tr>
+        <w:tc>
+          <w:tcPr>
+            <w:tcW w:w="3403" w:type="dxa"/>
+          </w:tcPr>
+          <w:p>
+            <w:pPr>
+              <w:rPr>
+                <w:sz w:val="24"/>
+                <w:szCs w:val="24"/>
+              </w:rPr>
+            </w:pPr>
+            <w:r>
+              <w:rPr>
+                <w:sz w:val="24"/>
+                <w:szCs w:val="24"/>
+              </w:rPr>
+              <w:t>Data</w:t>
+            </w:r>
+          </w:p>
+        </w:tc>
+        <w:tc>
+          <w:tcPr>
+            <w:tcW w:w="6662" w:type="dxa"/>
+          </w:tcPr>
+          <w:p>
+            <w:pPr>
+              <w:rPr>
+                <w:sz w:val="24"/>
+                <w:szCs w:val="24"/>
+              </w:rPr>
+            </w:pPr>
+            <w:r>
+              <w:rPr>
+                <w:sz w:val="24"/>
+                <w:szCs w:val="24"/>
+              </w:rPr>
+              <w:t>-Patients Databases</w:t>
+            </w:r>
+          </w:p>
+          <w:p>
+            <w:pPr>
+              <w:rPr>
+                <w:sz w:val="24"/>
+                <w:szCs w:val="24"/>
+              </w:rPr>
+            </w:pPr>
+            <w:r>
+              <w:rPr>
+                <w:sz w:val="24"/>
+                <w:szCs w:val="24"/>
+              </w:rPr>
+              <w:t>-Communication Databases</w:t>
+            </w:r>
+          </w:p>
+          <w:p>
+            <w:pPr>
+              <w:rPr>
+                <w:sz w:val="24"/>
+                <w:szCs w:val="24"/>
+              </w:rPr>
+            </w:pPr>
+            <w:r>
+              <w:rPr>
+                <w:sz w:val="24"/>
+                <w:szCs w:val="24"/>
+              </w:rPr>
+              <w:t>-Financial Databases</w:t>
+            </w:r>
+          </w:p>
+          <w:p>
+            <w:pPr>
+              <w:rPr>
+                <w:sz w:val="24"/>
+                <w:szCs w:val="24"/>
+              </w:rPr>
+            </w:pPr>
+            <w:r>
+              <w:rPr>
+                <w:sz w:val="24"/>
+                <w:szCs w:val="24"/>
+              </w:rPr>
+              <w:t>-Staff Databases</w:t>
+            </w:r>
+          </w:p>
+          <w:p>
+            <w:pPr>
+              <w:rPr>
+                <w:sz w:val="24"/>
+                <w:szCs w:val="24"/>
+              </w:rPr>
+            </w:pPr>
+            <w:r>
+              <w:rPr>
+                <w:sz w:val="24"/>
+                <w:szCs w:val="24"/>
+              </w:rPr>
+              <w:t>-Communications Databases</w:t>
+            </w:r>
+          </w:p>
+          <w:p>
+            <w:pPr>
+              <w:rPr>
+                <w:sz w:val="24"/>
+                <w:szCs w:val="24"/>
+              </w:rPr>
+            </w:pPr>
+            <w:r>
+              <w:rPr>
+                <w:sz w:val="24"/>
+                <w:szCs w:val="24"/>
+              </w:rPr>
+              <w:t>-Passwords &amp; Logins</w:t>
+            </w:r>
+          </w:p>
+          <w:p>
+            <w:pPr>
+              <w:rPr>
+                <w:sz w:val="24"/>
+                <w:szCs w:val="24"/>
+              </w:rPr>
+            </w:pPr>
+          </w:p>
+        </w:tc>
+      </w:tr>
+      <w:tr>
+        <w:tc>
+          <w:tcPr>
+            <w:tcW w:w="3403" w:type="dxa"/>
+          </w:tcPr>
+          <w:p>
+            <w:pPr>
+              <w:rPr>
+                <w:sz w:val="24"/>
+                <w:szCs w:val="24"/>
+              </w:rPr>
+            </w:pPr>
+            <w:r>
+              <w:rPr>
+                <w:sz w:val="24"/>
+                <w:szCs w:val="24"/>
+              </w:rPr>
+              <w:t>Structural</w:t>
+            </w:r>
+          </w:p>
+        </w:tc>
+        <w:tc>
+          <w:tcPr>
+            <w:tcW w:w="6662" w:type="dxa"/>
+          </w:tcPr>
+          <w:p>
+            <w:pPr>
+              <w:rPr>
+                <w:sz w:val="24"/>
+                <w:szCs w:val="24"/>
+              </w:rPr>
+            </w:pPr>
+            <w:r>
+              <w:rPr>
+                <w:sz w:val="24"/>
+                <w:szCs w:val="24"/>
+              </w:rPr>
+              <w:t>-Staff</w:t>
+            </w:r>
+          </w:p>
+          <w:p>
+            <w:pPr>
+              <w:rPr>
+                <w:sz w:val="24"/>
+                <w:szCs w:val="24"/>
+              </w:rPr>
+            </w:pPr>
+            <w:r>
+              <w:rPr>
+                <w:sz w:val="24"/>
+                <w:szCs w:val="24"/>
+              </w:rPr>
+              <w:t>-Facilities</w:t>
+            </w:r>
+          </w:p>
+        </w:tc>
+      </w:tr>
+    </w:tbl>
+    <w:p>
+      <w:pPr>
+        <w:rPr>
+          <w:sz w:val="24"/>
+          <w:szCs w:val="24"/>
+        </w:rPr>
+      </w:pPr>
+      <w:r>
+        <w:rPr>
+          <w:sz w:val="24"/>
+          <w:szCs w:val="24"/>
+        </w:rPr>
+        <w:lastRenderedPageBreak/>
+        <w:t>Asset table</w:t>
+      </w:r>
+    </w:p>
+    <w:p/>
     <w:p>
       <w:pPr>
         <w:pStyle w:val="Heading1"/>
@@ -1418,6 +2117,1278 @@
         </w:rPr>
         <w:t>findings</w:t>
       </w:r>
+    </w:p>
+    <w:p>
+      <w:pPr>
+        <w:rPr>
+          <w:sz w:val="24"/>
+          <w:szCs w:val="24"/>
+        </w:rPr>
+      </w:pPr>
+    </w:p>
+    <w:p>
+      <w:pPr>
+        <w:rPr>
+          <w:sz w:val="24"/>
+          <w:szCs w:val="24"/>
+        </w:rPr>
+      </w:pPr>
+      <w:r>
+        <w:rPr>
+          <w:sz w:val="24"/>
+          <w:szCs w:val="24"/>
+        </w:rPr>
+        <w:t xml:space="preserve">The </w:t>
+      </w:r>
+      <w:r>
+        <w:rPr>
+          <w:sz w:val="24"/>
+          <w:szCs w:val="24"/>
+        </w:rPr>
+        <w:t xml:space="preserve">table </w:t>
+      </w:r>
+      <w:r>
+        <w:rPr>
+          <w:sz w:val="24"/>
+          <w:szCs w:val="24"/>
+        </w:rPr>
+        <w:t>below presents vulnerabilities (according to the CVE) for many of the software assets displayed.</w:t>
+      </w:r>
+    </w:p>
+    <w:tbl>
+      <w:tblPr>
+        <w:tblStyle w:val="TableGrid"/>
+        <w:tblW w:w="10065" w:type="dxa"/>
+        <w:tblInd w:w="-856" w:type="dxa"/>
+        <w:tblLook w:val="04A0" w:firstRow="1" w:lastRow="0" w:firstColumn="1" w:lastColumn="0" w:noHBand="0" w:noVBand="1"/>
+      </w:tblPr>
+      <w:tblGrid>
+        <w:gridCol w:w="2689"/>
+        <w:gridCol w:w="3407"/>
+        <w:gridCol w:w="3969"/>
+      </w:tblGrid>
+      <w:tr>
+        <w:tc>
+          <w:tcPr>
+            <w:tcW w:w="2689" w:type="dxa"/>
+          </w:tcPr>
+          <w:p>
+            <w:pPr>
+              <w:rPr>
+                <w:sz w:val="24"/>
+                <w:szCs w:val="24"/>
+              </w:rPr>
+            </w:pPr>
+            <w:r>
+              <w:rPr>
+                <w:sz w:val="24"/>
+                <w:szCs w:val="24"/>
+              </w:rPr>
+              <w:t>Category</w:t>
+            </w:r>
+          </w:p>
+        </w:tc>
+        <w:tc>
+          <w:tcPr>
+            <w:tcW w:w="3407" w:type="dxa"/>
+          </w:tcPr>
+          <w:p>
+            <w:pPr>
+              <w:rPr>
+                <w:sz w:val="24"/>
+                <w:szCs w:val="24"/>
+              </w:rPr>
+            </w:pPr>
+            <w:r>
+              <w:rPr>
+                <w:sz w:val="24"/>
+                <w:szCs w:val="24"/>
+              </w:rPr>
+              <w:t>Asset</w:t>
+            </w:r>
+          </w:p>
+        </w:tc>
+        <w:tc>
+          <w:tcPr>
+            <w:tcW w:w="3969" w:type="dxa"/>
+          </w:tcPr>
+          <w:p>
+            <w:pPr>
+              <w:rPr>
+                <w:sz w:val="24"/>
+                <w:szCs w:val="24"/>
+              </w:rPr>
+            </w:pPr>
+            <w:r>
+              <w:rPr>
+                <w:sz w:val="24"/>
+                <w:szCs w:val="24"/>
+              </w:rPr>
+              <w:t>Vulnerability</w:t>
+            </w:r>
+          </w:p>
+        </w:tc>
+      </w:tr>
+      <w:tr>
+        <w:tc>
+          <w:tcPr>
+            <w:tcW w:w="2689" w:type="dxa"/>
+          </w:tcPr>
+          <w:p>
+            <w:pPr>
+              <w:rPr>
+                <w:sz w:val="24"/>
+                <w:szCs w:val="24"/>
+              </w:rPr>
+            </w:pPr>
+            <w:r>
+              <w:rPr>
+                <w:sz w:val="24"/>
+                <w:szCs w:val="24"/>
+              </w:rPr>
+              <w:t>Software</w:t>
+            </w:r>
+          </w:p>
+        </w:tc>
+        <w:tc>
+          <w:tcPr>
+            <w:tcW w:w="3407" w:type="dxa"/>
+          </w:tcPr>
+          <w:p>
+            <w:pPr>
+              <w:rPr>
+                <w:sz w:val="24"/>
+                <w:szCs w:val="24"/>
+              </w:rPr>
+            </w:pPr>
+            <w:r>
+              <w:rPr>
+                <w:sz w:val="24"/>
+                <w:szCs w:val="24"/>
+              </w:rPr>
+              <w:t>Windows Server 2016</w:t>
+            </w:r>
+          </w:p>
+        </w:tc>
+        <w:tc>
+          <w:tcPr>
+            <w:tcW w:w="3969" w:type="dxa"/>
+          </w:tcPr>
+          <w:p>
+            <w:pPr>
+              <w:rPr>
+                <w:sz w:val="24"/>
+                <w:szCs w:val="24"/>
+              </w:rPr>
+            </w:pPr>
+            <w:r>
+              <w:rPr>
+                <w:sz w:val="24"/>
+                <w:szCs w:val="24"/>
+              </w:rPr>
+              <w:t>-End of Life (No more support)</w:t>
+            </w:r>
+          </w:p>
+          <w:p>
+            <w:pPr>
+              <w:rPr>
+                <w:sz w:val="24"/>
+                <w:szCs w:val="24"/>
+              </w:rPr>
+            </w:pPr>
+            <w:r>
+              <w:rPr>
+                <w:sz w:val="24"/>
+                <w:szCs w:val="24"/>
+              </w:rPr>
+              <w:t>-Remote desktop client allows attackers to execute code over a network. (</w:t>
+            </w:r>
+            <w:r>
+              <w:rPr>
+                <w:b/>
+                <w:bCs/>
+                <w:sz w:val="24"/>
+                <w:szCs w:val="24"/>
+              </w:rPr>
+              <w:t>CVE-2025-26645</w:t>
+            </w:r>
+            <w:r>
+              <w:rPr>
+                <w:sz w:val="24"/>
+                <w:szCs w:val="24"/>
+              </w:rPr>
+              <w:t>)</w:t>
+            </w:r>
+          </w:p>
+          <w:p>
+            <w:pPr>
+              <w:rPr>
+                <w:sz w:val="24"/>
+                <w:szCs w:val="24"/>
+              </w:rPr>
+            </w:pPr>
+            <w:r>
+              <w:rPr>
+                <w:sz w:val="24"/>
+                <w:szCs w:val="24"/>
+              </w:rPr>
+              <w:t>-External control of file names &amp; paths via New Technology LAN Manager (NTLM) allowing spoofing (fraud via forgery) over network. (</w:t>
+            </w:r>
+            <w:r>
+              <w:rPr>
+                <w:b/>
+                <w:bCs/>
+                <w:sz w:val="24"/>
+                <w:szCs w:val="24"/>
+              </w:rPr>
+              <w:t>CVE-2025-24996</w:t>
+            </w:r>
+            <w:r>
+              <w:rPr>
+                <w:sz w:val="24"/>
+                <w:szCs w:val="24"/>
+              </w:rPr>
+              <w:t>)</w:t>
+            </w:r>
+          </w:p>
+          <w:p>
+            <w:pPr>
+              <w:rPr>
+                <w:sz w:val="24"/>
+                <w:szCs w:val="24"/>
+              </w:rPr>
+            </w:pPr>
+            <w:r>
+              <w:rPr>
+                <w:sz w:val="24"/>
+                <w:szCs w:val="24"/>
+              </w:rPr>
+              <w:t>- Windows Kernal memory info disclosure Vulnerability. (</w:t>
+            </w:r>
+            <w:r>
+              <w:rPr>
+                <w:b/>
+                <w:bCs/>
+                <w:sz w:val="24"/>
+                <w:szCs w:val="24"/>
+              </w:rPr>
+              <w:t>CVE-2025-21323</w:t>
+            </w:r>
+            <w:r>
+              <w:rPr>
+                <w:sz w:val="24"/>
+                <w:szCs w:val="24"/>
+              </w:rPr>
+              <w:t>)</w:t>
+            </w:r>
+          </w:p>
+        </w:tc>
+      </w:tr>
+      <w:tr>
+        <w:tc>
+          <w:tcPr>
+            <w:tcW w:w="2689" w:type="dxa"/>
+          </w:tcPr>
+          <w:p>
+            <w:pPr>
+              <w:rPr>
+                <w:sz w:val="24"/>
+                <w:szCs w:val="24"/>
+              </w:rPr>
+            </w:pPr>
+            <w:r>
+              <w:rPr>
+                <w:sz w:val="24"/>
+                <w:szCs w:val="24"/>
+              </w:rPr>
+              <w:t>Software</w:t>
+            </w:r>
+          </w:p>
+        </w:tc>
+        <w:tc>
+          <w:tcPr>
+            <w:tcW w:w="3407" w:type="dxa"/>
+          </w:tcPr>
+          <w:p>
+            <w:pPr>
+              <w:rPr>
+                <w:sz w:val="24"/>
+                <w:szCs w:val="24"/>
+              </w:rPr>
+            </w:pPr>
+            <w:r>
+              <w:rPr>
+                <w:sz w:val="24"/>
+                <w:szCs w:val="24"/>
+              </w:rPr>
+              <w:t>Windows Server 2019</w:t>
+            </w:r>
+          </w:p>
+        </w:tc>
+        <w:tc>
+          <w:tcPr>
+            <w:tcW w:w="3969" w:type="dxa"/>
+          </w:tcPr>
+          <w:p>
+            <w:pPr>
+              <w:rPr>
+                <w:sz w:val="24"/>
+                <w:szCs w:val="24"/>
+              </w:rPr>
+            </w:pPr>
+            <w:r>
+              <w:rPr>
+                <w:sz w:val="24"/>
+                <w:szCs w:val="24"/>
+              </w:rPr>
+              <w:t>-End of Life (No more support)</w:t>
+            </w:r>
+          </w:p>
+          <w:p>
+            <w:pPr>
+              <w:rPr>
+                <w:sz w:val="24"/>
+                <w:szCs w:val="24"/>
+              </w:rPr>
+            </w:pPr>
+            <w:r>
+              <w:rPr>
+                <w:sz w:val="24"/>
+                <w:szCs w:val="24"/>
+              </w:rPr>
+              <w:t>-Remote desktop client allows attackers to execute code over a network. (</w:t>
+            </w:r>
+            <w:r>
+              <w:rPr>
+                <w:b/>
+                <w:bCs/>
+                <w:sz w:val="24"/>
+                <w:szCs w:val="24"/>
+              </w:rPr>
+              <w:t>CVE-2025-26645</w:t>
+            </w:r>
+            <w:r>
+              <w:rPr>
+                <w:sz w:val="24"/>
+                <w:szCs w:val="24"/>
+              </w:rPr>
+              <w:t>)</w:t>
+            </w:r>
+          </w:p>
+          <w:p>
+            <w:pPr>
+              <w:rPr>
+                <w:sz w:val="24"/>
+                <w:szCs w:val="24"/>
+              </w:rPr>
+            </w:pPr>
+            <w:r>
+              <w:rPr>
+                <w:sz w:val="24"/>
+                <w:szCs w:val="24"/>
+              </w:rPr>
+              <w:t>-External control of file names &amp; paths via New Technology LAN Manager (NTLM) allowing spoofing (fraud via forgery) over network. (</w:t>
+            </w:r>
+            <w:r>
+              <w:rPr>
+                <w:b/>
+                <w:bCs/>
+                <w:sz w:val="24"/>
+                <w:szCs w:val="24"/>
+              </w:rPr>
+              <w:t>CVE-2025-24996</w:t>
+            </w:r>
+            <w:r>
+              <w:rPr>
+                <w:sz w:val="24"/>
+                <w:szCs w:val="24"/>
+              </w:rPr>
+              <w:t>)</w:t>
+            </w:r>
+          </w:p>
+          <w:p>
+            <w:pPr>
+              <w:rPr>
+                <w:sz w:val="24"/>
+                <w:szCs w:val="24"/>
+              </w:rPr>
+            </w:pPr>
+            <w:r>
+              <w:rPr>
+                <w:sz w:val="24"/>
+                <w:szCs w:val="24"/>
+              </w:rPr>
+              <w:t>-Windows Kernal memory info disclosure Vulnerability. (</w:t>
+            </w:r>
+            <w:r>
+              <w:rPr>
+                <w:b/>
+                <w:bCs/>
+                <w:sz w:val="24"/>
+                <w:szCs w:val="24"/>
+              </w:rPr>
+              <w:t>CVE-2025-21323</w:t>
+            </w:r>
+            <w:r>
+              <w:rPr>
+                <w:sz w:val="24"/>
+                <w:szCs w:val="24"/>
+              </w:rPr>
+              <w:t>)</w:t>
+            </w:r>
+          </w:p>
+        </w:tc>
+      </w:tr>
+      <w:tr>
+        <w:tc>
+          <w:tcPr>
+            <w:tcW w:w="2689" w:type="dxa"/>
+          </w:tcPr>
+          <w:p>
+            <w:pPr>
+              <w:rPr>
+                <w:sz w:val="24"/>
+                <w:szCs w:val="24"/>
+              </w:rPr>
+            </w:pPr>
+            <w:r>
+              <w:rPr>
+                <w:sz w:val="24"/>
+                <w:szCs w:val="24"/>
+              </w:rPr>
+              <w:t>Software</w:t>
+            </w:r>
+          </w:p>
+        </w:tc>
+        <w:tc>
+          <w:tcPr>
+            <w:tcW w:w="3407" w:type="dxa"/>
+          </w:tcPr>
+          <w:p>
+            <w:pPr>
+              <w:rPr>
+                <w:sz w:val="24"/>
+                <w:szCs w:val="24"/>
+              </w:rPr>
+            </w:pPr>
+            <w:r>
+              <w:rPr>
+                <w:sz w:val="24"/>
+                <w:szCs w:val="24"/>
+              </w:rPr>
+              <w:t>Windows Workstation 8</w:t>
+            </w:r>
+          </w:p>
+          <w:p>
+            <w:pPr>
+              <w:rPr>
+                <w:sz w:val="24"/>
+                <w:szCs w:val="24"/>
+              </w:rPr>
+            </w:pPr>
+            <w:r>
+              <w:rPr>
+                <w:sz w:val="24"/>
+                <w:szCs w:val="24"/>
+              </w:rPr>
+              <w:t>(Workstation working on Windows 8)</w:t>
+            </w:r>
+          </w:p>
+        </w:tc>
+        <w:tc>
+          <w:tcPr>
+            <w:tcW w:w="3969" w:type="dxa"/>
+          </w:tcPr>
+          <w:p>
+            <w:pPr>
+              <w:rPr>
+                <w:sz w:val="24"/>
+                <w:szCs w:val="24"/>
+              </w:rPr>
+            </w:pPr>
+            <w:r>
+              <w:rPr>
+                <w:sz w:val="24"/>
+                <w:szCs w:val="24"/>
+              </w:rPr>
+              <w:t>-End of Life (No more support)</w:t>
+            </w:r>
+          </w:p>
+          <w:p>
+            <w:pPr>
+              <w:rPr>
+                <w:sz w:val="24"/>
+                <w:szCs w:val="24"/>
+              </w:rPr>
+            </w:pPr>
+            <w:r>
+              <w:rPr>
+                <w:sz w:val="24"/>
+                <w:szCs w:val="24"/>
+              </w:rPr>
+              <w:t>-Microsoft Surface Security feature bypass vulnerability. (</w:t>
+            </w:r>
+            <w:r>
+              <w:rPr>
+                <w:b/>
+                <w:bCs/>
+                <w:sz w:val="24"/>
+                <w:szCs w:val="24"/>
+              </w:rPr>
+              <w:t>CVE-2025-21194</w:t>
+            </w:r>
+            <w:r>
+              <w:rPr>
+                <w:sz w:val="24"/>
+                <w:szCs w:val="24"/>
+              </w:rPr>
+              <w:t>)</w:t>
+            </w:r>
+          </w:p>
+          <w:p>
+            <w:pPr>
+              <w:rPr>
+                <w:sz w:val="24"/>
+                <w:szCs w:val="24"/>
+              </w:rPr>
+            </w:pPr>
+            <w:r>
+              <w:rPr>
+                <w:b/>
+                <w:bCs/>
+                <w:sz w:val="24"/>
+                <w:szCs w:val="24"/>
+              </w:rPr>
+              <w:t>-</w:t>
+            </w:r>
+            <w:r>
+              <w:rPr>
+                <w:sz w:val="24"/>
+                <w:szCs w:val="24"/>
+              </w:rPr>
+              <w:t>A kernel-mode driver in Windows 8 allows an Elevation of Privilege Vulnerability when it fails to properly handle objects in memory. (</w:t>
+            </w:r>
+            <w:r>
+              <w:rPr>
+                <w:b/>
+                <w:bCs/>
+                <w:sz w:val="24"/>
+                <w:szCs w:val="24"/>
+              </w:rPr>
+              <w:t>CVE-2017-8552</w:t>
+            </w:r>
+            <w:r>
+              <w:rPr>
+                <w:sz w:val="24"/>
+                <w:szCs w:val="24"/>
+              </w:rPr>
+              <w:t>)</w:t>
+            </w:r>
+          </w:p>
+        </w:tc>
+      </w:tr>
+      <w:tr>
+        <w:tc>
+          <w:tcPr>
+            <w:tcW w:w="2689" w:type="dxa"/>
+          </w:tcPr>
+          <w:p>
+            <w:pPr>
+              <w:rPr>
+                <w:sz w:val="24"/>
+                <w:szCs w:val="24"/>
+              </w:rPr>
+            </w:pPr>
+            <w:r>
+              <w:rPr>
+                <w:sz w:val="24"/>
+                <w:szCs w:val="24"/>
+              </w:rPr>
+              <w:t>Software</w:t>
+            </w:r>
+          </w:p>
+        </w:tc>
+        <w:tc>
+          <w:tcPr>
+            <w:tcW w:w="3407" w:type="dxa"/>
+          </w:tcPr>
+          <w:p>
+            <w:pPr>
+              <w:rPr>
+                <w:sz w:val="24"/>
+                <w:szCs w:val="24"/>
+              </w:rPr>
+            </w:pPr>
+            <w:r>
+              <w:rPr>
+                <w:sz w:val="24"/>
+                <w:szCs w:val="24"/>
+              </w:rPr>
+              <w:t>Windows Workstation 10</w:t>
+            </w:r>
+          </w:p>
+          <w:p>
+            <w:pPr>
+              <w:rPr>
+                <w:sz w:val="24"/>
+                <w:szCs w:val="24"/>
+              </w:rPr>
+            </w:pPr>
+            <w:r>
+              <w:rPr>
+                <w:sz w:val="24"/>
+                <w:szCs w:val="24"/>
+              </w:rPr>
+              <w:lastRenderedPageBreak/>
+              <w:t>(Workstation working on Windows 10)</w:t>
+            </w:r>
+          </w:p>
+        </w:tc>
+        <w:tc>
+          <w:tcPr>
+            <w:tcW w:w="3969" w:type="dxa"/>
+          </w:tcPr>
+          <w:p>
+            <w:pPr>
+              <w:rPr>
+                <w:sz w:val="24"/>
+                <w:szCs w:val="24"/>
+              </w:rPr>
+            </w:pPr>
+            <w:r>
+              <w:rPr>
+                <w:sz w:val="24"/>
+                <w:szCs w:val="24"/>
+              </w:rPr>
+              <w:lastRenderedPageBreak/>
+              <w:t xml:space="preserve">-Relative path traversal in Remote Desktop Client allows unauthorised </w:t>
+            </w:r>
+            <w:r>
+              <w:rPr>
+                <w:sz w:val="24"/>
+                <w:szCs w:val="24"/>
+              </w:rPr>
+              <w:lastRenderedPageBreak/>
+              <w:t>attacker to execute code over network. (</w:t>
+            </w:r>
+            <w:r>
+              <w:rPr>
+                <w:b/>
+                <w:bCs/>
+                <w:sz w:val="24"/>
+                <w:szCs w:val="24"/>
+              </w:rPr>
+              <w:t>CVE-2025-26645</w:t>
+            </w:r>
+            <w:r>
+              <w:rPr>
+                <w:sz w:val="24"/>
+                <w:szCs w:val="24"/>
+              </w:rPr>
+              <w:t>)</w:t>
+            </w:r>
+          </w:p>
+          <w:p>
+            <w:pPr>
+              <w:rPr>
+                <w:sz w:val="24"/>
+                <w:szCs w:val="24"/>
+              </w:rPr>
+            </w:pPr>
+            <w:r>
+              <w:rPr>
+                <w:b/>
+                <w:bCs/>
+                <w:sz w:val="24"/>
+                <w:szCs w:val="24"/>
+              </w:rPr>
+              <w:t>-</w:t>
+            </w:r>
+            <w:r>
+              <w:rPr>
+                <w:sz w:val="24"/>
+                <w:szCs w:val="24"/>
+              </w:rPr>
+              <w:t>Heap-based buffer overflow in Windows Routing and Remote Access Service (RRAS) allows an unauthorised attacker to execute code over a network. (</w:t>
+            </w:r>
+            <w:r>
+              <w:rPr>
+                <w:b/>
+                <w:bCs/>
+                <w:sz w:val="24"/>
+                <w:szCs w:val="24"/>
+              </w:rPr>
+              <w:t>CVE-2025-24051</w:t>
+            </w:r>
+            <w:r>
+              <w:rPr>
+                <w:sz w:val="24"/>
+                <w:szCs w:val="24"/>
+              </w:rPr>
+              <w:t>)</w:t>
+            </w:r>
+          </w:p>
+        </w:tc>
+      </w:tr>
+      <w:tr>
+        <w:tc>
+          <w:tcPr>
+            <w:tcW w:w="2689" w:type="dxa"/>
+          </w:tcPr>
+          <w:p>
+            <w:pPr>
+              <w:rPr>
+                <w:sz w:val="24"/>
+                <w:szCs w:val="24"/>
+              </w:rPr>
+            </w:pPr>
+            <w:r>
+              <w:rPr>
+                <w:sz w:val="24"/>
+                <w:szCs w:val="24"/>
+              </w:rPr>
+              <w:lastRenderedPageBreak/>
+              <w:t>Software</w:t>
+            </w:r>
+          </w:p>
+        </w:tc>
+        <w:tc>
+          <w:tcPr>
+            <w:tcW w:w="3407" w:type="dxa"/>
+          </w:tcPr>
+          <w:p>
+            <w:pPr>
+              <w:rPr>
+                <w:sz w:val="24"/>
+                <w:szCs w:val="24"/>
+              </w:rPr>
+            </w:pPr>
+            <w:r>
+              <w:rPr>
+                <w:sz w:val="24"/>
+                <w:szCs w:val="24"/>
+              </w:rPr>
+              <w:t xml:space="preserve">Legacy Windows XP </w:t>
+            </w:r>
+          </w:p>
+        </w:tc>
+        <w:tc>
+          <w:tcPr>
+            <w:tcW w:w="3969" w:type="dxa"/>
+          </w:tcPr>
+          <w:p>
+            <w:pPr>
+              <w:rPr>
+                <w:sz w:val="24"/>
+                <w:szCs w:val="24"/>
+              </w:rPr>
+            </w:pPr>
+            <w:r>
+              <w:rPr>
+                <w:sz w:val="24"/>
+                <w:szCs w:val="24"/>
+              </w:rPr>
+              <w:t>-End of Life (No more support)</w:t>
+            </w:r>
+          </w:p>
+          <w:p>
+            <w:pPr>
+              <w:rPr>
+                <w:sz w:val="24"/>
+                <w:szCs w:val="24"/>
+              </w:rPr>
+            </w:pPr>
+            <w:r>
+              <w:rPr>
+                <w:sz w:val="24"/>
+                <w:szCs w:val="24"/>
+              </w:rPr>
+              <w:t>-SQL injection in View User Profile in MicroWorld eScan Management Console allows remote attacker to dump entire database and gain windows XP command shell to perform code execution on database</w:t>
+            </w:r>
+            <w:r>
+              <w:rPr>
+                <w:sz w:val="24"/>
+                <w:szCs w:val="24"/>
+              </w:rPr>
+              <w:t>.</w:t>
+            </w:r>
+            <w:r>
+              <w:rPr>
+                <w:sz w:val="24"/>
+                <w:szCs w:val="24"/>
+              </w:rPr>
+              <w:t xml:space="preserve"> (</w:t>
+            </w:r>
+            <w:r>
+              <w:rPr>
+                <w:b/>
+                <w:bCs/>
+                <w:sz w:val="24"/>
+                <w:szCs w:val="24"/>
+              </w:rPr>
+              <w:t>CVE-2023-31702</w:t>
+            </w:r>
+            <w:r>
+              <w:rPr>
+                <w:sz w:val="24"/>
+                <w:szCs w:val="24"/>
+              </w:rPr>
+              <w:t>)</w:t>
+            </w:r>
+          </w:p>
+        </w:tc>
+      </w:tr>
+      <w:tr>
+        <w:tc>
+          <w:tcPr>
+            <w:tcW w:w="2689" w:type="dxa"/>
+          </w:tcPr>
+          <w:p>
+            <w:pPr>
+              <w:rPr>
+                <w:sz w:val="24"/>
+                <w:szCs w:val="24"/>
+              </w:rPr>
+            </w:pPr>
+            <w:r>
+              <w:rPr>
+                <w:sz w:val="24"/>
+                <w:szCs w:val="24"/>
+              </w:rPr>
+              <w:t>Software</w:t>
+            </w:r>
+          </w:p>
+        </w:tc>
+        <w:tc>
+          <w:tcPr>
+            <w:tcW w:w="3407" w:type="dxa"/>
+          </w:tcPr>
+          <w:p>
+            <w:pPr>
+              <w:rPr>
+                <w:sz w:val="24"/>
+                <w:szCs w:val="24"/>
+              </w:rPr>
+            </w:pPr>
+            <w:r>
+              <w:rPr>
+                <w:sz w:val="24"/>
+                <w:szCs w:val="24"/>
+              </w:rPr>
+              <w:t>Linux based SQL database servers</w:t>
+            </w:r>
+          </w:p>
+        </w:tc>
+        <w:tc>
+          <w:tcPr>
+            <w:tcW w:w="3969" w:type="dxa"/>
+          </w:tcPr>
+          <w:p>
+            <w:pPr>
+              <w:rPr>
+                <w:sz w:val="24"/>
+                <w:szCs w:val="24"/>
+              </w:rPr>
+            </w:pPr>
+            <w:r>
+              <w:rPr>
+                <w:sz w:val="24"/>
+                <w:szCs w:val="24"/>
+              </w:rPr>
+              <w:t xml:space="preserve">-IBM Db2 for Linux is vulnerable to a </w:t>
+            </w:r>
+            <w:r>
+              <w:rPr>
+                <w:sz w:val="24"/>
+                <w:szCs w:val="24"/>
+              </w:rPr>
+              <w:t>Denial of Service (</w:t>
+            </w:r>
+            <w:r>
+              <w:rPr>
+                <w:sz w:val="24"/>
+                <w:szCs w:val="24"/>
+              </w:rPr>
+              <w:t>DoS</w:t>
+            </w:r>
+            <w:r>
+              <w:rPr>
+                <w:sz w:val="24"/>
+                <w:szCs w:val="24"/>
+              </w:rPr>
+              <w:t>)</w:t>
+            </w:r>
+            <w:r>
+              <w:rPr>
+                <w:sz w:val="24"/>
+                <w:szCs w:val="24"/>
+              </w:rPr>
+              <w:t xml:space="preserve">, under specified non default configurations as the server may crash when using a specially crafted SQL statement by authenticated user. </w:t>
+            </w:r>
+          </w:p>
+          <w:p>
+            <w:pPr>
+              <w:rPr>
+                <w:sz w:val="24"/>
+                <w:szCs w:val="24"/>
+              </w:rPr>
+            </w:pPr>
+            <w:r>
+              <w:rPr>
+                <w:sz w:val="24"/>
+                <w:szCs w:val="24"/>
+              </w:rPr>
+              <w:t>(</w:t>
+            </w:r>
+            <w:r>
+              <w:rPr>
+                <w:b/>
+                <w:bCs/>
+                <w:sz w:val="24"/>
+                <w:szCs w:val="24"/>
+              </w:rPr>
+              <w:t>CVE-2024-31882</w:t>
+            </w:r>
+            <w:r>
+              <w:rPr>
+                <w:sz w:val="24"/>
+                <w:szCs w:val="24"/>
+              </w:rPr>
+              <w:t>)</w:t>
+            </w:r>
+          </w:p>
+        </w:tc>
+      </w:tr>
+      <w:tr>
+        <w:tc>
+          <w:tcPr>
+            <w:tcW w:w="2689" w:type="dxa"/>
+          </w:tcPr>
+          <w:p>
+            <w:pPr>
+              <w:rPr>
+                <w:sz w:val="24"/>
+                <w:szCs w:val="24"/>
+              </w:rPr>
+            </w:pPr>
+            <w:r>
+              <w:rPr>
+                <w:sz w:val="24"/>
+                <w:szCs w:val="24"/>
+              </w:rPr>
+              <w:t>Software</w:t>
+            </w:r>
+          </w:p>
+        </w:tc>
+        <w:tc>
+          <w:tcPr>
+            <w:tcW w:w="3407" w:type="dxa"/>
+          </w:tcPr>
+          <w:p>
+            <w:pPr>
+              <w:rPr>
+                <w:sz w:val="24"/>
+                <w:szCs w:val="24"/>
+              </w:rPr>
+            </w:pPr>
+            <w:r>
+              <w:rPr>
+                <w:sz w:val="24"/>
+                <w:szCs w:val="24"/>
+              </w:rPr>
+              <w:t>J2EE Glass Fish application servers</w:t>
+            </w:r>
+          </w:p>
+        </w:tc>
+        <w:tc>
+          <w:tcPr>
+            <w:tcW w:w="3969" w:type="dxa"/>
+          </w:tcPr>
+          <w:p>
+            <w:pPr>
+              <w:rPr>
+                <w:sz w:val="24"/>
+                <w:szCs w:val="24"/>
+              </w:rPr>
+            </w:pPr>
+            <w:r>
+              <w:rPr>
+                <w:sz w:val="24"/>
+                <w:szCs w:val="24"/>
+              </w:rPr>
+              <w:t>-SQL injection vulnerability in the UDDI Server allows remote attackers to execute Structured Query Language (SQL) commands</w:t>
+            </w:r>
+            <w:r>
+              <w:rPr>
+                <w:sz w:val="24"/>
+                <w:szCs w:val="24"/>
+              </w:rPr>
+              <w:t>.</w:t>
+            </w:r>
+            <w:r>
+              <w:rPr>
+                <w:sz w:val="24"/>
+                <w:szCs w:val="24"/>
+              </w:rPr>
+              <w:t xml:space="preserve"> (</w:t>
+            </w:r>
+            <w:r>
+              <w:rPr>
+                <w:b/>
+                <w:bCs/>
+                <w:sz w:val="24"/>
+                <w:szCs w:val="24"/>
+              </w:rPr>
+              <w:t>CVE-2016-2386</w:t>
+            </w:r>
+            <w:r>
+              <w:rPr>
+                <w:sz w:val="24"/>
+                <w:szCs w:val="24"/>
+              </w:rPr>
+              <w:t>)</w:t>
+            </w:r>
+          </w:p>
+          <w:p>
+            <w:pPr>
+              <w:rPr>
+                <w:sz w:val="24"/>
+                <w:szCs w:val="24"/>
+              </w:rPr>
+            </w:pPr>
+            <w:r>
+              <w:rPr>
+                <w:sz w:val="24"/>
+                <w:szCs w:val="24"/>
+              </w:rPr>
+              <w:t>-Vulnerability in the Oracle Containers allows remote attackers to affect integrity</w:t>
+            </w:r>
+            <w:r>
+              <w:rPr>
+                <w:sz w:val="24"/>
+                <w:szCs w:val="24"/>
+              </w:rPr>
+              <w:t>.</w:t>
+            </w:r>
+            <w:r>
+              <w:rPr>
+                <w:sz w:val="24"/>
+                <w:szCs w:val="24"/>
+              </w:rPr>
+              <w:t xml:space="preserve"> (</w:t>
+            </w:r>
+            <w:r>
+              <w:rPr>
+                <w:b/>
+                <w:bCs/>
+                <w:sz w:val="24"/>
+                <w:szCs w:val="24"/>
+              </w:rPr>
+              <w:t>CVE-2010-0070</w:t>
+            </w:r>
+            <w:r>
+              <w:rPr>
+                <w:sz w:val="24"/>
+                <w:szCs w:val="24"/>
+              </w:rPr>
+              <w:t>)</w:t>
+            </w:r>
+          </w:p>
+        </w:tc>
+      </w:tr>
+      <w:tr>
+        <w:tc>
+          <w:tcPr>
+            <w:tcW w:w="2689" w:type="dxa"/>
+          </w:tcPr>
+          <w:p>
+            <w:pPr>
+              <w:rPr>
+                <w:sz w:val="24"/>
+                <w:szCs w:val="24"/>
+              </w:rPr>
+            </w:pPr>
+            <w:r>
+              <w:rPr>
+                <w:sz w:val="24"/>
+                <w:szCs w:val="24"/>
+              </w:rPr>
+              <w:t>Software</w:t>
+            </w:r>
+          </w:p>
+        </w:tc>
+        <w:tc>
+          <w:tcPr>
+            <w:tcW w:w="3407" w:type="dxa"/>
+          </w:tcPr>
+          <w:p>
+            <w:pPr>
+              <w:rPr>
+                <w:sz w:val="24"/>
+                <w:szCs w:val="24"/>
+              </w:rPr>
+            </w:pPr>
+            <w:r>
+              <w:rPr>
+                <w:sz w:val="24"/>
+                <w:szCs w:val="24"/>
+              </w:rPr>
+              <w:t>Building-wide Local Area Network (LAN)</w:t>
+            </w:r>
+          </w:p>
+        </w:tc>
+        <w:tc>
+          <w:tcPr>
+            <w:tcW w:w="3969" w:type="dxa"/>
+          </w:tcPr>
+          <w:p>
+            <w:pPr>
+              <w:rPr>
+                <w:sz w:val="24"/>
+                <w:szCs w:val="24"/>
+              </w:rPr>
+            </w:pPr>
+            <w:r>
+              <w:rPr>
+                <w:sz w:val="24"/>
+                <w:szCs w:val="24"/>
+              </w:rPr>
+              <w:t>-Cross Site Scripting vulnerability allows a remote attacker to escalate privileges via the menu interface of the member center of the background administrator</w:t>
+            </w:r>
+            <w:r>
+              <w:rPr>
+                <w:sz w:val="24"/>
+                <w:szCs w:val="24"/>
+              </w:rPr>
+              <w:t>.</w:t>
+            </w:r>
+            <w:r>
+              <w:rPr>
+                <w:sz w:val="24"/>
+                <w:szCs w:val="24"/>
+              </w:rPr>
+              <w:t xml:space="preserve"> (</w:t>
+            </w:r>
+            <w:r>
+              <w:rPr>
+                <w:b/>
+                <w:bCs/>
+                <w:sz w:val="24"/>
+                <w:szCs w:val="24"/>
+              </w:rPr>
+              <w:t>CVE-2025-25960</w:t>
+            </w:r>
+            <w:r>
+              <w:rPr>
+                <w:sz w:val="24"/>
+                <w:szCs w:val="24"/>
+              </w:rPr>
+              <w:t>)</w:t>
+            </w:r>
+          </w:p>
+        </w:tc>
+      </w:tr>
+      <w:tr>
+        <w:tc>
+          <w:tcPr>
+            <w:tcW w:w="2689" w:type="dxa"/>
+          </w:tcPr>
+          <w:p>
+            <w:pPr>
+              <w:rPr>
+                <w:sz w:val="24"/>
+                <w:szCs w:val="24"/>
+              </w:rPr>
+            </w:pPr>
+            <w:r>
+              <w:rPr>
+                <w:sz w:val="24"/>
+                <w:szCs w:val="24"/>
+              </w:rPr>
+              <w:t>Hardware</w:t>
+            </w:r>
+          </w:p>
+        </w:tc>
+        <w:tc>
+          <w:tcPr>
+            <w:tcW w:w="3407" w:type="dxa"/>
+          </w:tcPr>
+          <w:p>
+            <w:pPr>
+              <w:rPr>
+                <w:sz w:val="24"/>
+                <w:szCs w:val="24"/>
+              </w:rPr>
+            </w:pPr>
+            <w:r>
+              <w:rPr>
+                <w:sz w:val="24"/>
+                <w:szCs w:val="24"/>
+              </w:rPr>
+              <w:t>Java Resource Adapter Architecture</w:t>
+            </w:r>
+          </w:p>
+        </w:tc>
+        <w:tc>
+          <w:tcPr>
+            <w:tcW w:w="3969" w:type="dxa"/>
+          </w:tcPr>
+          <w:p>
+            <w:pPr>
+              <w:rPr>
+                <w:sz w:val="24"/>
+                <w:szCs w:val="24"/>
+              </w:rPr>
+            </w:pPr>
+            <w:r>
+              <w:rPr>
+                <w:sz w:val="24"/>
+                <w:szCs w:val="24"/>
+              </w:rPr>
+              <w:t>-JNDI injection into JDBC driver, leading to remote code execution. (</w:t>
+            </w:r>
+            <w:r>
+              <w:rPr>
+                <w:b/>
+                <w:bCs/>
+                <w:sz w:val="24"/>
+                <w:szCs w:val="24"/>
+              </w:rPr>
+              <w:t>CVE-2024-54660</w:t>
+            </w:r>
+            <w:r>
+              <w:rPr>
+                <w:sz w:val="24"/>
+                <w:szCs w:val="24"/>
+              </w:rPr>
+              <w:t>)</w:t>
+            </w:r>
+          </w:p>
+        </w:tc>
+      </w:tr>
+    </w:tbl>
+    <w:p>
+      <w:pPr>
+        <w:rPr>
+          <w:sz w:val="24"/>
+          <w:szCs w:val="24"/>
+        </w:rPr>
+      </w:pPr>
+      <w:r>
+        <w:rPr>
+          <w:sz w:val="24"/>
+          <w:szCs w:val="24"/>
+        </w:rPr>
+        <w:t>Asset vulnerability table</w:t>
+      </w:r>
+    </w:p>
+    <w:p>
+      <w:pPr>
+        <w:rPr>
+          <w:sz w:val="26"/>
+          <w:szCs w:val="26"/>
+        </w:rPr>
+      </w:pPr>
     </w:p>
     <w:p>
       <w:pPr>
@@ -1450,6 +3421,14 @@
           <w:szCs w:val="26"/>
         </w:rPr>
       </w:pPr>
+      <w:r>
+        <w:rPr>
+          <w:sz w:val="26"/>
+          <w:szCs w:val="26"/>
+        </w:rPr>
+        <w:lastRenderedPageBreak/>
+        <w:t>Mitigation strategies</w:t>
+      </w:r>
     </w:p>
     <w:p>
       <w:pPr>
@@ -1470,10 +3449,47 @@
     <w:p>
       <w:pPr>
         <w:rPr>
+          <w:sz w:val="24"/>
+          <w:szCs w:val="24"/>
+        </w:rPr>
+      </w:pPr>
+      <w:r>
+        <w:rPr>
+          <w:sz w:val="24"/>
+          <w:szCs w:val="24"/>
+        </w:rPr>
+        <w:t>3 cloud computing systems</w:t>
+      </w:r>
+    </w:p>
+    <w:p>
+      <w:pPr>
+        <w:rPr>
+          <w:sz w:val="24"/>
+          <w:szCs w:val="24"/>
+        </w:rPr>
+      </w:pPr>
+      <w:r>
+        <w:rPr>
+          <w:sz w:val="24"/>
+          <w:szCs w:val="24"/>
+        </w:rPr>
+        <w:t>SaaS, IaaS, PaaS</w:t>
+      </w:r>
+    </w:p>
+    <w:p>
+      <w:pPr>
+        <w:rPr>
           <w:sz w:val="26"/>
           <w:szCs w:val="26"/>
         </w:rPr>
       </w:pPr>
+      <w:r>
+        <w:rPr>
+          <w:sz w:val="26"/>
+          <w:szCs w:val="26"/>
+        </w:rPr>
+        <w:t>Risk and mitigations of cloud</w:t>
+      </w:r>
     </w:p>
     <w:p>
       <w:pPr>
@@ -2699,7 +4715,6 @@
   <w:style w:type="character" w:default="1" w:styleId="DefaultParagraphFont">
     <w:name w:val="Default Paragraph Font"/>
     <w:uiPriority w:val="1"/>
-    <w:semiHidden/>
     <w:unhideWhenUsed/>
   </w:style>
   <w:style w:type="table" w:default="1" w:styleId="TableNormal">
@@ -3838,19 +5853,6 @@
 </file>
 
 <file path=customXml/item1.xml><?xml version="1.0" encoding="utf-8"?>
-<b:Sources xmlns:b="http://schemas.openxmlformats.org/officeDocument/2006/bibliography" xmlns="http://schemas.openxmlformats.org/officeDocument/2006/bibliography" SelectedStyle="\APASixthEditionOfficeOnline.xsl" StyleName="APA" Version="6"/>
-</file>
-
-<file path=customXml/item2.xml><?xml version="1.0" encoding="utf-8"?>
-<?mso-contentType ?>
-<FormTemplates xmlns="http://schemas.microsoft.com/sharepoint/v3/contenttype/forms">
-  <Display>DocumentLibraryForm</Display>
-  <Edit>DocumentLibraryForm</Edit>
-  <New>DocumentLibraryForm</New>
-</FormTemplates>
-</file>
-
-<file path=customXml/item3.xml><?xml version="1.0" encoding="utf-8"?>
 <ct:contentTypeSchema xmlns:ct="http://schemas.microsoft.com/office/2006/metadata/contentType" xmlns:ma="http://schemas.microsoft.com/office/2006/metadata/properties/metaAttributes" ct:_="" ma:_="" ma:contentTypeName="Document" ma:contentTypeID="0x010100D43454A992A19D4D8A4CB668637C053A" ma:contentTypeVersion="12" ma:contentTypeDescription="Create a new document." ma:contentTypeScope="" ma:versionID="40f9b7ec4dfcb537eed15f7f37dc57f5">
   <xsd:schema xmlns:xsd="http://www.w3.org/2001/XMLSchema" xmlns:xs="http://www.w3.org/2001/XMLSchema" xmlns:p="http://schemas.microsoft.com/office/2006/metadata/properties" xmlns:ns2="ddfe0ad1-4112-43da-8459-9b98cdaf43c0" xmlns:ns3="52aa10b1-e014-457b-b87c-c1f0ee70ef75" targetNamespace="http://schemas.microsoft.com/office/2006/metadata/properties" ma:root="true" ma:fieldsID="598238c3603307530db4b697acfec705" ns2:_="" ns3:_="">
     <xsd:import namespace="ddfe0ad1-4112-43da-8459-9b98cdaf43c0"/>
@@ -4067,23 +6069,20 @@
 </ct:contentTypeSchema>
 </file>
 
-<file path=customXml/itemProps1.xml><?xml version="1.0" encoding="utf-8"?>
-<ds:datastoreItem xmlns:ds="http://schemas.openxmlformats.org/officeDocument/2006/customXml" ds:itemID="{93F3EFEB-17F2-4428-9B7D-3F74E65F7572}">
-  <ds:schemaRefs>
-    <ds:schemaRef ds:uri="http://schemas.openxmlformats.org/officeDocument/2006/bibliography"/>
-  </ds:schemaRefs>
-</ds:datastoreItem>
+<file path=customXml/item2.xml><?xml version="1.0" encoding="utf-8"?>
+<?mso-contentType ?>
+<FormTemplates xmlns="http://schemas.microsoft.com/sharepoint/v3/contenttype/forms">
+  <Display>DocumentLibraryForm</Display>
+  <Edit>DocumentLibraryForm</Edit>
+  <New>DocumentLibraryForm</New>
+</FormTemplates>
 </file>
 
-<file path=customXml/itemProps2.xml><?xml version="1.0" encoding="utf-8"?>
-<ds:datastoreItem xmlns:ds="http://schemas.openxmlformats.org/officeDocument/2006/customXml" ds:itemID="{CAB1111E-B29A-41A9-BF57-61D17CE24E23}">
-  <ds:schemaRefs>
-    <ds:schemaRef ds:uri="http://schemas.microsoft.com/sharepoint/v3/contenttype/forms"/>
-  </ds:schemaRefs>
-</ds:datastoreItem>
+<file path=customXml/item3.xml><?xml version="1.0" encoding="utf-8"?>
+<b:Sources xmlns:b="http://schemas.openxmlformats.org/officeDocument/2006/bibliography" xmlns="http://schemas.openxmlformats.org/officeDocument/2006/bibliography" SelectedStyle="\APASixthEditionOfficeOnline.xsl" StyleName="APA" Version="6"/>
 </file>
 
-<file path=customXml/itemProps3.xml><?xml version="1.0" encoding="utf-8"?>
+<file path=customXml/itemProps1.xml><?xml version="1.0" encoding="utf-8"?>
 <ds:datastoreItem xmlns:ds="http://schemas.openxmlformats.org/officeDocument/2006/customXml" ds:itemID="{DBD2E314-58B9-4783-BF67-C2631A8A07B6}">
   <ds:schemaRefs>
     <ds:schemaRef ds:uri="http://schemas.microsoft.com/office/2006/metadata/contentType"/>
@@ -4100,4 +6099,20 @@
     <ds:schemaRef ds:uri="http://schemas.microsoft.com/internal/obd"/>
   </ds:schemaRefs>
 </ds:datastoreItem>
+</file>
+
+<file path=customXml/itemProps2.xml><?xml version="1.0" encoding="utf-8"?>
+<ds:datastoreItem xmlns:ds="http://schemas.openxmlformats.org/officeDocument/2006/customXml" ds:itemID="{CAB1111E-B29A-41A9-BF57-61D17CE24E23}">
+  <ds:schemaRefs>
+    <ds:schemaRef ds:uri="http://schemas.microsoft.com/sharepoint/v3/contenttype/forms"/>
+  </ds:schemaRefs>
+</ds:datastoreItem>
+</file>
+
+<file path=customXml/itemProps3.xml><?xml version="1.0" encoding="utf-8"?>
+<ds:datastoreItem xmlns:ds="http://schemas.openxmlformats.org/officeDocument/2006/customXml" ds:itemID="{93F3EFEB-17F2-4428-9B7D-3F74E65F7572}">
+  <ds:schemaRefs>
+    <ds:schemaRef ds:uri="http://schemas.openxmlformats.org/officeDocument/2006/bibliography"/>
+  </ds:schemaRefs>
+</ds:datastoreItem>
 </file>
</xml_diff>

<commit_message>
add to report intro
</commit_message>
<xml_diff>
--- a/402_InfoSecurity/assignments/15228802_402IT_CW2 Report.docx
+++ b/402_InfoSecurity/assignments/15228802_402IT_CW2 Report.docx
@@ -403,7 +403,7 @@
                     <v:stroke joinstyle="miter"/>
                     <v:path gradientshapeok="t" o:connecttype="rect"/>
                   </v:shapetype>
-                  <v:shape id="Text Box 152" o:spid="_x0000_s1026" type="#_x0000_t202" style="position:absolute;margin-left:0;margin-top:0;width:8in;height:1in;z-index:251660288;visibility:visible;mso-wrap-style:square;mso-width-percent:941;mso-height-percent:92;mso-top-percent:818;mso-wrap-distance-left:9pt;mso-wrap-distance-top:0;mso-wrap-distance-right:9pt;mso-wrap-distance-bottom:0;mso-position-horizontal:center;mso-position-horizontal-relative:page;mso-position-vertical-relative:page;mso-width-percent:941;mso-height-percent:92;mso-top-percent:818;mso-width-relative:page;mso-height-relative:page;v-text-anchor:bottom" o:gfxdata="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" filled="f" stroked="f" strokeweight=".5pt">
+                  <v:shape id="Text Box 152" o:spid="_x0000_s1026" type="#_x0000_t202" style="position:absolute;margin-left:0;margin-top:0;width:8in;height:1in;z-index:251660288;visibility:visible;mso-wrap-style:square;mso-width-percent:941;mso-height-percent:92;mso-top-percent:818;mso-wrap-distance-left:9pt;mso-wrap-distance-top:0;mso-wrap-distance-right:9pt;mso-wrap-distance-bottom:0;mso-position-horizontal:center;mso-position-horizontal-relative:page;mso-position-vertical-relative:page;mso-width-percent:941;mso-height-percent:92;mso-top-percent:818;mso-width-relative:page;mso-height-relative:page;v-text-anchor:bottom" o:gfxdata="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" filled="f" stroked="f" strokeweight=".5pt">
                     <v:textbox inset="126pt,0,54pt,0">
                       <w:txbxContent>
                         <w:sdt>
@@ -590,7 +590,7 @@
               </mc:Choice>
               <mc:Fallback>
                 <w:pict>
-                  <v:shape w14:anchorId="1F9E4219" id="Text Box 153" o:spid="_x0000_s1027" type="#_x0000_t202" style="position:absolute;margin-left:0;margin-top:0;width:8in;height:79.5pt;z-index:251661312;visibility:visible;mso-wrap-style:square;mso-width-percent:941;mso-height-percent:100;mso-top-percent:700;mso-wrap-distance-left:9pt;mso-wrap-distance-top:0;mso-wrap-distance-right:9pt;mso-wrap-distance-bottom:0;mso-position-horizontal:center;mso-position-horizontal-relative:page;mso-position-vertical-relative:page;mso-width-percent:941;mso-height-percent:100;mso-top-percent:700;mso-width-relative:page;mso-height-relative:page;v-text-anchor:top" o:gfxdata="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" filled="f" stroked="f" strokeweight=".5pt">
+                  <v:shape w14:anchorId="1F9E4219" id="Text Box 153" o:spid="_x0000_s1027" type="#_x0000_t202" style="position:absolute;margin-left:0;margin-top:0;width:8in;height:79.5pt;z-index:251661312;visibility:visible;mso-wrap-style:square;mso-width-percent:941;mso-height-percent:100;mso-top-percent:700;mso-wrap-distance-left:9pt;mso-wrap-distance-top:0;mso-wrap-distance-right:9pt;mso-wrap-distance-bottom:0;mso-position-horizontal:center;mso-position-horizontal-relative:page;mso-position-vertical-relative:page;mso-width-percent:941;mso-height-percent:100;mso-top-percent:700;mso-width-relative:page;mso-height-relative:page;v-text-anchor:top" o:gfxdata="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" filled="f" stroked="f" strokeweight=".5pt">
                     <v:textbox style="mso-fit-shape-to-text:t" inset="126pt,0,54pt,0">
                       <w:txbxContent>
                         <w:p>
@@ -818,7 +818,7 @@
               </mc:Choice>
               <mc:Fallback>
                 <w:pict>
-                  <v:shape w14:anchorId="4B1A2391" id="Text Box 154" o:spid="_x0000_s1028" type="#_x0000_t202" style="position:absolute;margin-left:0;margin-top:0;width:8in;height:286.5pt;z-index:251659264;visibility:visible;mso-wrap-style:square;mso-width-percent:941;mso-height-percent:363;mso-top-percent:300;mso-wrap-distance-left:9pt;mso-wrap-distance-top:0;mso-wrap-distance-right:9pt;mso-wrap-distance-bottom:0;mso-position-horizontal:center;mso-position-horizontal-relative:page;mso-position-vertical-relative:page;mso-width-percent:941;mso-height-percent:363;mso-top-percent:300;mso-width-relative:page;mso-height-relative:page;v-text-anchor:bottom" o:gfxdata="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" filled="f" stroked="f" strokeweight=".5pt">
+                  <v:shape w14:anchorId="4B1A2391" id="Text Box 154" o:spid="_x0000_s1028" type="#_x0000_t202" style="position:absolute;margin-left:0;margin-top:0;width:8in;height:286.5pt;z-index:251659264;visibility:visible;mso-wrap-style:square;mso-width-percent:941;mso-height-percent:363;mso-top-percent:300;mso-wrap-distance-left:9pt;mso-wrap-distance-top:0;mso-wrap-distance-right:9pt;mso-wrap-distance-bottom:0;mso-position-horizontal:center;mso-position-horizontal-relative:page;mso-position-vertical-relative:page;mso-width-percent:941;mso-height-percent:363;mso-top-percent:300;mso-width-relative:page;mso-height-relative:page;v-text-anchor:bottom" o:gfxdata="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" filled="f" stroked="f" strokeweight=".5pt">
                     <v:textbox inset="126pt,0,54pt,0">
                       <w:txbxContent>
                         <w:p>
@@ -1034,8 +1034,10 @@
               <w:bCs w:val="0"/>
               <w:caps w:val="0"/>
               <w:noProof/>
+              <w:kern w:val="2"/>
               <w:sz w:val="24"/>
               <w:szCs w:val="24"/>
+              <w14:ligatures w14:val="standardContextual"/>
             </w:rPr>
           </w:pPr>
           <w:r>
@@ -1055,7 +1057,7 @@
             </w:rPr>
             <w:fldChar w:fldCharType="separate"/>
           </w:r>
-          <w:hyperlink w:anchor="_Toc130287581" w:history="1">
+          <w:hyperlink w:anchor="_Toc195538321" w:history="1">
             <w:r>
               <w:rPr>
                 <w:rStyle w:val="Hyperlink"/>
@@ -1082,7 +1084,7 @@
                 <w:noProof/>
                 <w:webHidden/>
               </w:rPr>
-              <w:instrText xml:space="preserve"> PAGEREF _Toc130287581 \h </w:instrText>
+              <w:instrText xml:space="preserve"> PAGEREF _Toc195538321 \h </w:instrText>
             </w:r>
             <w:r>
               <w:rPr>
@@ -1125,17 +1127,19 @@
               <w:bCs w:val="0"/>
               <w:caps w:val="0"/>
               <w:noProof/>
+              <w:kern w:val="2"/>
               <w:sz w:val="24"/>
               <w:szCs w:val="24"/>
+              <w14:ligatures w14:val="standardContextual"/>
             </w:rPr>
           </w:pPr>
-          <w:hyperlink w:anchor="_Toc130287582" w:history="1">
+          <w:hyperlink w:anchor="_Toc195538322" w:history="1">
             <w:r>
               <w:rPr>
                 <w:rStyle w:val="Hyperlink"/>
                 <w:noProof/>
               </w:rPr>
-              <w:t>Heading 1</w:t>
+              <w:t>Introduction</w:t>
             </w:r>
             <w:r>
               <w:rPr>
@@ -1156,79 +1160,7 @@
                 <w:noProof/>
                 <w:webHidden/>
               </w:rPr>
-              <w:instrText xml:space="preserve"> PAGEREF _Toc130287582 \h </w:instrText>
-            </w:r>
-            <w:r>
-              <w:rPr>
-                <w:noProof/>
-                <w:webHidden/>
-              </w:rPr>
-            </w:r>
-            <w:r>
-              <w:rPr>
-                <w:noProof/>
-                <w:webHidden/>
-              </w:rPr>
-              <w:fldChar w:fldCharType="separate"/>
-            </w:r>
-            <w:r>
-              <w:rPr>
-                <w:noProof/>
-                <w:webHidden/>
-              </w:rPr>
-              <w:t>2</w:t>
-            </w:r>
-            <w:r>
-              <w:rPr>
-                <w:noProof/>
-                <w:webHidden/>
-              </w:rPr>
-              <w:fldChar w:fldCharType="end"/>
-            </w:r>
-          </w:hyperlink>
-        </w:p>
-        <w:p>
-          <w:pPr>
-            <w:pStyle w:val="TOC2"/>
-            <w:tabs>
-              <w:tab w:val="right" w:leader="dot" w:pos="8296"/>
-            </w:tabs>
-            <w:rPr>
-              <w:rFonts w:cstheme="minorBidi"/>
-              <w:smallCaps w:val="0"/>
-              <w:noProof/>
-              <w:sz w:val="24"/>
-              <w:szCs w:val="24"/>
-            </w:rPr>
-          </w:pPr>
-          <w:hyperlink w:anchor="_Toc130287583" w:history="1">
-            <w:r>
-              <w:rPr>
-                <w:rStyle w:val="Hyperlink"/>
-                <w:noProof/>
-              </w:rPr>
-              <w:t>Heading 2</w:t>
-            </w:r>
-            <w:r>
-              <w:rPr>
-                <w:noProof/>
-                <w:webHidden/>
-              </w:rPr>
-              <w:tab/>
-            </w:r>
-            <w:r>
-              <w:rPr>
-                <w:noProof/>
-                <w:webHidden/>
-              </w:rPr>
-              <w:fldChar w:fldCharType="begin"/>
-            </w:r>
-            <w:r>
-              <w:rPr>
-                <w:noProof/>
-                <w:webHidden/>
-              </w:rPr>
-              <w:instrText xml:space="preserve"> PAGEREF _Toc130287583 \h </w:instrText>
+              <w:instrText xml:space="preserve"> PAGEREF _Toc195538322 \h </w:instrText>
             </w:r>
             <w:r>
               <w:rPr>
@@ -1271,17 +1203,19 @@
               <w:bCs w:val="0"/>
               <w:caps w:val="0"/>
               <w:noProof/>
+              <w:kern w:val="2"/>
               <w:sz w:val="24"/>
               <w:szCs w:val="24"/>
+              <w14:ligatures w14:val="standardContextual"/>
             </w:rPr>
           </w:pPr>
-          <w:hyperlink w:anchor="_Toc130287584" w:history="1">
+          <w:hyperlink w:anchor="_Toc195538323" w:history="1">
             <w:r>
               <w:rPr>
                 <w:rStyle w:val="Hyperlink"/>
                 <w:noProof/>
               </w:rPr>
-              <w:t>References</w:t>
+              <w:t>Current it environment</w:t>
             </w:r>
             <w:r>
               <w:rPr>
@@ -1302,7 +1236,7 @@
                 <w:noProof/>
                 <w:webHidden/>
               </w:rPr>
-              <w:instrText xml:space="preserve"> PAGEREF _Toc130287584 \h </w:instrText>
+              <w:instrText xml:space="preserve"> PAGEREF _Toc195538323 \h </w:instrText>
             </w:r>
             <w:r>
               <w:rPr>
@@ -1322,7 +1256,387 @@
                 <w:noProof/>
                 <w:webHidden/>
               </w:rPr>
+              <w:t>2</w:t>
+            </w:r>
+            <w:r>
+              <w:rPr>
+                <w:noProof/>
+                <w:webHidden/>
+              </w:rPr>
+              <w:fldChar w:fldCharType="end"/>
+            </w:r>
+          </w:hyperlink>
+        </w:p>
+        <w:p>
+          <w:pPr>
+            <w:pStyle w:val="TOC1"/>
+            <w:tabs>
+              <w:tab w:val="right" w:leader="dot" w:pos="8296"/>
+            </w:tabs>
+            <w:rPr>
+              <w:rFonts w:cstheme="minorBidi"/>
+              <w:b w:val="0"/>
+              <w:bCs w:val="0"/>
+              <w:caps w:val="0"/>
+              <w:noProof/>
+              <w:kern w:val="2"/>
+              <w:sz w:val="24"/>
+              <w:szCs w:val="24"/>
+              <w14:ligatures w14:val="standardContextual"/>
+            </w:rPr>
+          </w:pPr>
+          <w:hyperlink w:anchor="_Toc195538324" w:history="1">
+            <w:r>
+              <w:rPr>
+                <w:rStyle w:val="Hyperlink"/>
+                <w:noProof/>
+              </w:rPr>
+              <w:t>findings</w:t>
+            </w:r>
+            <w:r>
+              <w:rPr>
+                <w:noProof/>
+                <w:webHidden/>
+              </w:rPr>
+              <w:tab/>
+            </w:r>
+            <w:r>
+              <w:rPr>
+                <w:noProof/>
+                <w:webHidden/>
+              </w:rPr>
+              <w:fldChar w:fldCharType="begin"/>
+            </w:r>
+            <w:r>
+              <w:rPr>
+                <w:noProof/>
+                <w:webHidden/>
+              </w:rPr>
+              <w:instrText xml:space="preserve"> PAGEREF _Toc195538324 \h </w:instrText>
+            </w:r>
+            <w:r>
+              <w:rPr>
+                <w:noProof/>
+                <w:webHidden/>
+              </w:rPr>
+            </w:r>
+            <w:r>
+              <w:rPr>
+                <w:noProof/>
+                <w:webHidden/>
+              </w:rPr>
+              <w:fldChar w:fldCharType="separate"/>
+            </w:r>
+            <w:r>
+              <w:rPr>
+                <w:noProof/>
+                <w:webHidden/>
+              </w:rPr>
               <w:t>3</w:t>
+            </w:r>
+            <w:r>
+              <w:rPr>
+                <w:noProof/>
+                <w:webHidden/>
+              </w:rPr>
+              <w:fldChar w:fldCharType="end"/>
+            </w:r>
+          </w:hyperlink>
+        </w:p>
+        <w:p>
+          <w:pPr>
+            <w:pStyle w:val="TOC1"/>
+            <w:tabs>
+              <w:tab w:val="right" w:leader="dot" w:pos="8296"/>
+            </w:tabs>
+            <w:rPr>
+              <w:rFonts w:cstheme="minorBidi"/>
+              <w:b w:val="0"/>
+              <w:bCs w:val="0"/>
+              <w:caps w:val="0"/>
+              <w:noProof/>
+              <w:kern w:val="2"/>
+              <w:sz w:val="24"/>
+              <w:szCs w:val="24"/>
+              <w14:ligatures w14:val="standardContextual"/>
+            </w:rPr>
+          </w:pPr>
+          <w:hyperlink w:anchor="_Toc195538325" w:history="1">
+            <w:r>
+              <w:rPr>
+                <w:rStyle w:val="Hyperlink"/>
+                <w:noProof/>
+              </w:rPr>
+              <w:t>recommendations</w:t>
+            </w:r>
+            <w:r>
+              <w:rPr>
+                <w:noProof/>
+                <w:webHidden/>
+              </w:rPr>
+              <w:tab/>
+            </w:r>
+            <w:r>
+              <w:rPr>
+                <w:noProof/>
+                <w:webHidden/>
+              </w:rPr>
+              <w:fldChar w:fldCharType="begin"/>
+            </w:r>
+            <w:r>
+              <w:rPr>
+                <w:noProof/>
+                <w:webHidden/>
+              </w:rPr>
+              <w:instrText xml:space="preserve"> PAGEREF _Toc195538325 \h </w:instrText>
+            </w:r>
+            <w:r>
+              <w:rPr>
+                <w:noProof/>
+                <w:webHidden/>
+              </w:rPr>
+            </w:r>
+            <w:r>
+              <w:rPr>
+                <w:noProof/>
+                <w:webHidden/>
+              </w:rPr>
+              <w:fldChar w:fldCharType="separate"/>
+            </w:r>
+            <w:r>
+              <w:rPr>
+                <w:noProof/>
+                <w:webHidden/>
+              </w:rPr>
+              <w:t>4</w:t>
+            </w:r>
+            <w:r>
+              <w:rPr>
+                <w:noProof/>
+                <w:webHidden/>
+              </w:rPr>
+              <w:fldChar w:fldCharType="end"/>
+            </w:r>
+          </w:hyperlink>
+        </w:p>
+        <w:p>
+          <w:pPr>
+            <w:pStyle w:val="TOC1"/>
+            <w:tabs>
+              <w:tab w:val="right" w:leader="dot" w:pos="8296"/>
+            </w:tabs>
+            <w:rPr>
+              <w:rFonts w:cstheme="minorBidi"/>
+              <w:b w:val="0"/>
+              <w:bCs w:val="0"/>
+              <w:caps w:val="0"/>
+              <w:noProof/>
+              <w:kern w:val="2"/>
+              <w:sz w:val="24"/>
+              <w:szCs w:val="24"/>
+              <w14:ligatures w14:val="standardContextual"/>
+            </w:rPr>
+          </w:pPr>
+          <w:hyperlink w:anchor="_Toc195538326" w:history="1">
+            <w:r>
+              <w:rPr>
+                <w:rStyle w:val="Hyperlink"/>
+                <w:noProof/>
+              </w:rPr>
+              <w:t>cloud computing</w:t>
+            </w:r>
+            <w:r>
+              <w:rPr>
+                <w:noProof/>
+                <w:webHidden/>
+              </w:rPr>
+              <w:tab/>
+            </w:r>
+            <w:r>
+              <w:rPr>
+                <w:noProof/>
+                <w:webHidden/>
+              </w:rPr>
+              <w:fldChar w:fldCharType="begin"/>
+            </w:r>
+            <w:r>
+              <w:rPr>
+                <w:noProof/>
+                <w:webHidden/>
+              </w:rPr>
+              <w:instrText xml:space="preserve"> PAGEREF _Toc195538326 \h </w:instrText>
+            </w:r>
+            <w:r>
+              <w:rPr>
+                <w:noProof/>
+                <w:webHidden/>
+              </w:rPr>
+            </w:r>
+            <w:r>
+              <w:rPr>
+                <w:noProof/>
+                <w:webHidden/>
+              </w:rPr>
+              <w:fldChar w:fldCharType="separate"/>
+            </w:r>
+            <w:r>
+              <w:rPr>
+                <w:noProof/>
+                <w:webHidden/>
+              </w:rPr>
+              <w:t>5</w:t>
+            </w:r>
+            <w:r>
+              <w:rPr>
+                <w:noProof/>
+                <w:webHidden/>
+              </w:rPr>
+              <w:fldChar w:fldCharType="end"/>
+            </w:r>
+          </w:hyperlink>
+        </w:p>
+        <w:p>
+          <w:pPr>
+            <w:pStyle w:val="TOC1"/>
+            <w:tabs>
+              <w:tab w:val="right" w:leader="dot" w:pos="8296"/>
+            </w:tabs>
+            <w:rPr>
+              <w:rFonts w:cstheme="minorBidi"/>
+              <w:b w:val="0"/>
+              <w:bCs w:val="0"/>
+              <w:caps w:val="0"/>
+              <w:noProof/>
+              <w:kern w:val="2"/>
+              <w:sz w:val="24"/>
+              <w:szCs w:val="24"/>
+              <w14:ligatures w14:val="standardContextual"/>
+            </w:rPr>
+          </w:pPr>
+          <w:hyperlink w:anchor="_Toc195538327" w:history="1">
+            <w:r>
+              <w:rPr>
+                <w:rStyle w:val="Hyperlink"/>
+                <w:noProof/>
+              </w:rPr>
+              <w:t>conclusion</w:t>
+            </w:r>
+            <w:r>
+              <w:rPr>
+                <w:noProof/>
+                <w:webHidden/>
+              </w:rPr>
+              <w:tab/>
+            </w:r>
+            <w:r>
+              <w:rPr>
+                <w:noProof/>
+                <w:webHidden/>
+              </w:rPr>
+              <w:fldChar w:fldCharType="begin"/>
+            </w:r>
+            <w:r>
+              <w:rPr>
+                <w:noProof/>
+                <w:webHidden/>
+              </w:rPr>
+              <w:instrText xml:space="preserve"> PAGEREF _Toc195538327 \h </w:instrText>
+            </w:r>
+            <w:r>
+              <w:rPr>
+                <w:noProof/>
+                <w:webHidden/>
+              </w:rPr>
+            </w:r>
+            <w:r>
+              <w:rPr>
+                <w:noProof/>
+                <w:webHidden/>
+              </w:rPr>
+              <w:fldChar w:fldCharType="separate"/>
+            </w:r>
+            <w:r>
+              <w:rPr>
+                <w:noProof/>
+                <w:webHidden/>
+              </w:rPr>
+              <w:t>5</w:t>
+            </w:r>
+            <w:r>
+              <w:rPr>
+                <w:noProof/>
+                <w:webHidden/>
+              </w:rPr>
+              <w:fldChar w:fldCharType="end"/>
+            </w:r>
+          </w:hyperlink>
+        </w:p>
+        <w:p>
+          <w:pPr>
+            <w:pStyle w:val="TOC1"/>
+            <w:tabs>
+              <w:tab w:val="right" w:leader="dot" w:pos="8296"/>
+            </w:tabs>
+            <w:rPr>
+              <w:rFonts w:cstheme="minorBidi"/>
+              <w:b w:val="0"/>
+              <w:bCs w:val="0"/>
+              <w:caps w:val="0"/>
+              <w:noProof/>
+              <w:kern w:val="2"/>
+              <w:sz w:val="24"/>
+              <w:szCs w:val="24"/>
+              <w14:ligatures w14:val="standardContextual"/>
+            </w:rPr>
+          </w:pPr>
+          <w:hyperlink w:anchor="_Toc195538328" w:history="1">
+            <w:r>
+              <w:rPr>
+                <w:rStyle w:val="Hyperlink"/>
+                <w:noProof/>
+              </w:rPr>
+              <w:t>References</w:t>
+            </w:r>
+            <w:r>
+              <w:rPr>
+                <w:noProof/>
+                <w:webHidden/>
+              </w:rPr>
+              <w:tab/>
+            </w:r>
+            <w:r>
+              <w:rPr>
+                <w:noProof/>
+                <w:webHidden/>
+              </w:rPr>
+              <w:fldChar w:fldCharType="begin"/>
+            </w:r>
+            <w:r>
+              <w:rPr>
+                <w:noProof/>
+                <w:webHidden/>
+              </w:rPr>
+              <w:instrText xml:space="preserve"> PAGEREF _Toc195538328 \h </w:instrText>
+            </w:r>
+            <w:r>
+              <w:rPr>
+                <w:noProof/>
+                <w:webHidden/>
+              </w:rPr>
+            </w:r>
+            <w:r>
+              <w:rPr>
+                <w:noProof/>
+                <w:webHidden/>
+              </w:rPr>
+              <w:fldChar w:fldCharType="separate"/>
+            </w:r>
+            <w:r>
+              <w:rPr>
+                <w:noProof/>
+                <w:webHidden/>
+              </w:rPr>
+              <w:t>6</w:t>
             </w:r>
             <w:r>
               <w:rPr>
@@ -1349,7 +1663,7 @@
       <w:pPr>
         <w:pStyle w:val="Heading1"/>
       </w:pPr>
-      <w:bookmarkStart w:id="0" w:name="_Toc130287581"/>
+      <w:bookmarkStart w:id="0" w:name="_Toc195538321"/>
       <w:r>
         <w:t>Table of Figures</w:t>
       </w:r>
@@ -1387,12 +1701,30 @@
           <w:szCs w:val="26"/>
         </w:rPr>
       </w:pPr>
+      <w:bookmarkStart w:id="1" w:name="_Toc195538322"/>
       <w:r>
         <w:rPr>
           <w:sz w:val="26"/>
           <w:szCs w:val="26"/>
         </w:rPr>
         <w:t>Introduction</w:t>
+      </w:r>
+      <w:bookmarkEnd w:id="1"/>
+    </w:p>
+    <w:p>
+      <w:pPr>
+        <w:jc w:val="both"/>
+        <w:rPr>
+          <w:sz w:val="24"/>
+          <w:szCs w:val="24"/>
+        </w:rPr>
+      </w:pPr>
+      <w:r>
+        <w:rPr>
+          <w:sz w:val="24"/>
+          <w:szCs w:val="24"/>
+        </w:rPr>
+        <w:t xml:space="preserve">In this coursework the author will demonstrate a high degree of understanding of information security and the critical role in plays in guarding information from threats. </w:t>
       </w:r>
     </w:p>
     <w:p>
@@ -1408,14 +1740,7 @@
           <w:sz w:val="24"/>
           <w:szCs w:val="24"/>
         </w:rPr>
-        <w:t xml:space="preserve">In this coursework the author will demonstrate a high degree of understanding of information security and the critical role in plays in guarding information from threats. The second goal of this coursework is to identify the assets, faults/vulnerabilities and mitigation against these faults/vulnerabilities of the New England Hospital Case Study. </w:t>
-      </w:r>
-      <w:r>
-        <w:rPr>
-          <w:sz w:val="24"/>
-          <w:szCs w:val="24"/>
-        </w:rPr>
-        <w:t xml:space="preserve">Cloud </w:t>
+        <w:t xml:space="preserve">The second goal of this coursework is to identify the assets, faults/vulnerabilities and mitigation against these faults/vulnerabilities of the New England Hospital Case Study. Cloud </w:t>
       </w:r>
       <w:r>
         <w:rPr>
@@ -1429,14 +1754,35 @@
           <w:sz w:val="24"/>
           <w:szCs w:val="24"/>
         </w:rPr>
-        <w:t xml:space="preserve"> is also elaborated </w:t>
+        <w:t xml:space="preserve"> is also</w:t>
       </w:r>
       <w:r>
         <w:rPr>
           <w:sz w:val="24"/>
           <w:szCs w:val="24"/>
         </w:rPr>
-        <w:t>as a strategy to migrate the New England Hospital Data.</w:t>
+        <w:t xml:space="preserve"> explored and</w:t>
+      </w:r>
+      <w:r>
+        <w:rPr>
+          <w:sz w:val="24"/>
+          <w:szCs w:val="24"/>
+        </w:rPr>
+        <w:t xml:space="preserve"> elaborated </w:t>
+      </w:r>
+      <w:r>
+        <w:rPr>
+          <w:sz w:val="24"/>
+          <w:szCs w:val="24"/>
+        </w:rPr>
+        <w:t xml:space="preserve">as a strategy to migrate the New England Hospital </w:t>
+      </w:r>
+      <w:r>
+        <w:rPr>
+          <w:sz w:val="24"/>
+          <w:szCs w:val="24"/>
+        </w:rPr>
+        <w:t>database from a physical server room to cloud based storage of databases.</w:t>
       </w:r>
     </w:p>
     <w:p>
@@ -1457,22 +1803,67 @@
     </w:p>
     <w:p>
       <w:pPr>
-        <w:pStyle w:val="Heading2"/>
+        <w:jc w:val="both"/>
+        <w:rPr>
+          <w:sz w:val="24"/>
+          <w:szCs w:val="24"/>
+        </w:rPr>
+      </w:pPr>
+      <w:r>
+        <w:rPr>
+          <w:sz w:val="24"/>
+          <w:szCs w:val="24"/>
+        </w:rPr>
+        <w:t>Talk about standards?</w:t>
+      </w:r>
+    </w:p>
+    <w:p>
+      <w:pPr>
+        <w:pStyle w:val="Heading1"/>
         <w:rPr>
           <w:sz w:val="26"/>
           <w:szCs w:val="26"/>
         </w:rPr>
       </w:pPr>
+      <w:bookmarkStart w:id="2" w:name="_Toc195538323"/>
       <w:r>
         <w:rPr>
           <w:sz w:val="26"/>
           <w:szCs w:val="26"/>
         </w:rPr>
-        <w:t>Current it environment and challenges</w:t>
+        <w:t>Current it environment</w:t>
+      </w:r>
+      <w:bookmarkEnd w:id="2"/>
+    </w:p>
+    <w:p>
+      <w:pPr>
+        <w:rPr>
+          <w:sz w:val="24"/>
+          <w:szCs w:val="24"/>
+        </w:rPr>
+      </w:pPr>
+      <w:r>
+        <w:rPr>
+          <w:sz w:val="24"/>
+          <w:szCs w:val="24"/>
+        </w:rPr>
+        <w:t xml:space="preserve">The </w:t>
+      </w:r>
+      <w:r>
+        <w:rPr>
+          <w:sz w:val="24"/>
+          <w:szCs w:val="24"/>
+        </w:rPr>
+        <w:t>New England Hospital has a large array of assets which allow regular function for the hospital, containing databases, services and other structures. The figure below categorises the identified assets into different categories.</w:t>
+      </w:r>
+      <w:r>
+        <w:rPr>
+          <w:sz w:val="24"/>
+          <w:szCs w:val="24"/>
+        </w:rPr>
+        <w:t xml:space="preserve"> </w:t>
       </w:r>
     </w:p>
-    <w:p/>
-    <w:p/>
     <w:tbl>
       <w:tblPr>
         <w:tblStyle w:val="TableGrid"/>
@@ -1999,6 +2390,7 @@
                 <w:sz w:val="24"/>
                 <w:szCs w:val="24"/>
               </w:rPr>
+              <w:lastRenderedPageBreak/>
               <w:t>-Communications Databases</w:t>
             </w:r>
           </w:p>
@@ -2044,6 +2436,7 @@
                 <w:sz w:val="24"/>
                 <w:szCs w:val="24"/>
               </w:rPr>
+              <w:lastRenderedPageBreak/>
               <w:t>Structural</w:t>
             </w:r>
           </w:p>
@@ -2097,11 +2490,16 @@
           <w:sz w:val="24"/>
           <w:szCs w:val="24"/>
         </w:rPr>
-        <w:lastRenderedPageBreak/>
+        <w:t xml:space="preserve">Figure 1 </w:t>
+      </w:r>
+      <w:r>
+        <w:rPr>
+          <w:sz w:val="24"/>
+          <w:szCs w:val="24"/>
+        </w:rPr>
         <w:t>Asset table</w:t>
       </w:r>
     </w:p>
-    <w:p/>
     <w:p>
       <w:pPr>
         <w:pStyle w:val="Heading1"/>
@@ -2110,6 +2508,7 @@
           <w:szCs w:val="26"/>
         </w:rPr>
       </w:pPr>
+      <w:bookmarkStart w:id="3" w:name="_Toc195538324"/>
       <w:r>
         <w:rPr>
           <w:sz w:val="26"/>
@@ -2117,6 +2516,7 @@
         </w:rPr>
         <w:t>findings</w:t>
       </w:r>
+      <w:bookmarkEnd w:id="3"/>
     </w:p>
     <w:p>
       <w:pPr>
@@ -2125,6 +2525,60 @@
           <w:szCs w:val="24"/>
         </w:rPr>
       </w:pPr>
+      <w:r>
+        <w:rPr>
+          <w:sz w:val="24"/>
+          <w:szCs w:val="24"/>
+        </w:rPr>
+        <w:t xml:space="preserve">With the assets found, vulnerabilities have been identified for a majority </w:t>
+      </w:r>
+      <w:proofErr w:type="gramStart"/>
+      <w:r>
+        <w:rPr>
+          <w:sz w:val="24"/>
+          <w:szCs w:val="24"/>
+        </w:rPr>
+        <w:t>of  the</w:t>
+      </w:r>
+      <w:proofErr w:type="gramEnd"/>
+      <w:r>
+        <w:rPr>
+          <w:sz w:val="24"/>
+          <w:szCs w:val="24"/>
+        </w:rPr>
+        <w:t xml:space="preserve"> software assets using </w:t>
+      </w:r>
+      <w:r>
+        <w:rPr>
+          <w:sz w:val="24"/>
+          <w:szCs w:val="24"/>
+        </w:rPr>
+        <w:t xml:space="preserve">penetration testing and </w:t>
+      </w:r>
+      <w:r>
+        <w:rPr>
+          <w:sz w:val="24"/>
+          <w:szCs w:val="24"/>
+        </w:rPr>
+        <w:t>the Common Vulnerabilities and Exposures (CVE) site. This lists an array of publicly disclosed computer security flaws (</w:t>
+      </w:r>
+      <w:hyperlink r:id="rId13" w:history="1">
+        <w:r>
+          <w:rPr>
+            <w:rStyle w:val="Hyperlink"/>
+            <w:sz w:val="24"/>
+            <w:szCs w:val="24"/>
+          </w:rPr>
+          <w:t>https://www.redhat.com/en/topics/security/what-is-cve</w:t>
+        </w:r>
+      </w:hyperlink>
+      <w:r>
+        <w:rPr>
+          <w:sz w:val="24"/>
+          <w:szCs w:val="24"/>
+        </w:rPr>
+        <w:t>), allowing organisations to share and identify vulnerabilities that may be exposed within their systems.</w:t>
+      </w:r>
     </w:p>
     <w:p>
       <w:pPr>
@@ -2626,6 +3080,7 @@
                 <w:sz w:val="24"/>
                 <w:szCs w:val="24"/>
               </w:rPr>
+              <w:lastRenderedPageBreak/>
               <w:t>-Microsoft Surface Security feature bypass vulnerability. (</w:t>
             </w:r>
             <w:r>
@@ -2704,6 +3159,7 @@
                 <w:sz w:val="24"/>
                 <w:szCs w:val="24"/>
               </w:rPr>
+              <w:lastRenderedPageBreak/>
               <w:t>Software</w:t>
             </w:r>
           </w:p>
@@ -2739,7 +3195,6 @@
                 <w:sz w:val="24"/>
                 <w:szCs w:val="24"/>
               </w:rPr>
-              <w:lastRenderedPageBreak/>
               <w:t>(Workstation working on Windows 10)</w:t>
             </w:r>
           </w:p>
@@ -2760,16 +3215,7 @@
                 <w:sz w:val="24"/>
                 <w:szCs w:val="24"/>
               </w:rPr>
-              <w:lastRenderedPageBreak/>
-              <w:t xml:space="preserve">-Relative path traversal in Remote Desktop Client allows unauthorised </w:t>
-            </w:r>
-            <w:r>
-              <w:rPr>
-                <w:sz w:val="24"/>
-                <w:szCs w:val="24"/>
-              </w:rPr>
-              <w:lastRenderedPageBreak/>
-              <w:t>attacker to execute code over network. (</w:t>
+              <w:t>-Relative path traversal in Remote Desktop Client allows unauthorised attacker to execute code over network. (</w:t>
             </w:r>
             <w:r>
               <w:rPr>
@@ -2847,7 +3293,6 @@
                 <w:sz w:val="24"/>
                 <w:szCs w:val="24"/>
               </w:rPr>
-              <w:lastRenderedPageBreak/>
               <w:t>Software</w:t>
             </w:r>
           </w:p>
@@ -2903,7 +3348,39 @@
                 <w:sz w:val="24"/>
                 <w:szCs w:val="24"/>
               </w:rPr>
-              <w:t>-SQL injection in View User Profile in MicroWorld eScan Management Console allows remote attacker to dump entire database and gain windows XP command shell to perform code execution on database</w:t>
+              <w:t xml:space="preserve">-SQL injection in View User Profile in </w:t>
+            </w:r>
+            <w:proofErr w:type="spellStart"/>
+            <w:r>
+              <w:rPr>
+                <w:sz w:val="24"/>
+                <w:szCs w:val="24"/>
+              </w:rPr>
+              <w:t>MicroWorld</w:t>
+            </w:r>
+            <w:proofErr w:type="spellEnd"/>
+            <w:r>
+              <w:rPr>
+                <w:sz w:val="24"/>
+                <w:szCs w:val="24"/>
+              </w:rPr>
+              <w:t xml:space="preserve"> </w:t>
+            </w:r>
+            <w:proofErr w:type="spellStart"/>
+            <w:r>
+              <w:rPr>
+                <w:sz w:val="24"/>
+                <w:szCs w:val="24"/>
+              </w:rPr>
+              <w:t>eScan</w:t>
+            </w:r>
+            <w:proofErr w:type="spellEnd"/>
+            <w:r>
+              <w:rPr>
+                <w:sz w:val="24"/>
+                <w:szCs w:val="24"/>
+              </w:rPr>
+              <w:t xml:space="preserve"> Management Console allows remote attacker to dump entire database and gain windows XP command shell to perform code execution on database</w:t>
             </w:r>
             <w:r>
               <w:rPr>
@@ -3253,7 +3730,23 @@
                 <w:sz w:val="24"/>
                 <w:szCs w:val="24"/>
               </w:rPr>
-              <w:t>-Cross Site Scripting vulnerability allows a remote attacker to escalate privileges via the menu interface of the member center of the background administrator</w:t>
+              <w:t xml:space="preserve">-Cross Site Scripting vulnerability allows a remote attacker to escalate privileges via the menu interface of the member </w:t>
+            </w:r>
+            <w:proofErr w:type="spellStart"/>
+            <w:r>
+              <w:rPr>
+                <w:sz w:val="24"/>
+                <w:szCs w:val="24"/>
+              </w:rPr>
+              <w:t>center</w:t>
+            </w:r>
+            <w:proofErr w:type="spellEnd"/>
+            <w:r>
+              <w:rPr>
+                <w:sz w:val="24"/>
+                <w:szCs w:val="24"/>
+              </w:rPr>
+              <w:t xml:space="preserve"> of the background administrator</w:t>
             </w:r>
             <w:r>
               <w:rPr>
@@ -3305,6 +3798,7 @@
                 <w:sz w:val="24"/>
                 <w:szCs w:val="24"/>
               </w:rPr>
+              <w:lastRenderedPageBreak/>
               <w:t>Hardware</w:t>
             </w:r>
           </w:p>
@@ -3379,6 +3873,13 @@
           <w:sz w:val="24"/>
           <w:szCs w:val="24"/>
         </w:rPr>
+        <w:t xml:space="preserve">Figure 2 </w:t>
+      </w:r>
+      <w:r>
+        <w:rPr>
+          <w:sz w:val="24"/>
+          <w:szCs w:val="24"/>
+        </w:rPr>
         <w:t>Asset vulnerability table</w:t>
       </w:r>
     </w:p>
@@ -3389,33 +3890,20 @@
           <w:szCs w:val="26"/>
         </w:rPr>
       </w:pPr>
-    </w:p>
-    <w:p>
-      <w:pPr>
+      <w:r>
         <w:rPr>
           <w:sz w:val="26"/>
           <w:szCs w:val="26"/>
         </w:rPr>
-      </w:pPr>
-    </w:p>
-    <w:p>
-      <w:pPr>
-        <w:pStyle w:val="Heading1"/>
-        <w:rPr>
-          <w:sz w:val="26"/>
-          <w:szCs w:val="26"/>
-        </w:rPr>
-      </w:pPr>
-      <w:r>
-        <w:rPr>
-          <w:sz w:val="26"/>
-          <w:szCs w:val="26"/>
-        </w:rPr>
-        <w:t>recommendations</w:t>
+        <w:t>Vulnerabilities found via penetration testing</w:t>
       </w:r>
     </w:p>
     <w:p>
       <w:pPr>
+        <w:numPr>
+          <w:ilvl w:val="0"/>
+          <w:numId w:val="13"/>
+        </w:numPr>
         <w:rPr>
           <w:sz w:val="26"/>
           <w:szCs w:val="26"/>
@@ -3426,7 +3914,169 @@
           <w:sz w:val="26"/>
           <w:szCs w:val="26"/>
         </w:rPr>
-        <w:lastRenderedPageBreak/>
+        <w:t>End of Life</w:t>
+      </w:r>
+    </w:p>
+    <w:p>
+      <w:pPr>
+        <w:numPr>
+          <w:ilvl w:val="0"/>
+          <w:numId w:val="13"/>
+        </w:numPr>
+        <w:rPr>
+          <w:sz w:val="26"/>
+          <w:szCs w:val="26"/>
+        </w:rPr>
+      </w:pPr>
+      <w:r>
+        <w:rPr>
+          <w:sz w:val="26"/>
+          <w:szCs w:val="26"/>
+        </w:rPr>
+        <w:t>Spoofing</w:t>
+      </w:r>
+    </w:p>
+    <w:p>
+      <w:pPr>
+        <w:numPr>
+          <w:ilvl w:val="0"/>
+          <w:numId w:val="13"/>
+        </w:numPr>
+        <w:rPr>
+          <w:sz w:val="26"/>
+          <w:szCs w:val="26"/>
+        </w:rPr>
+      </w:pPr>
+      <w:r>
+        <w:rPr>
+          <w:sz w:val="26"/>
+          <w:szCs w:val="26"/>
+        </w:rPr>
+        <w:t>DoS/DDoS</w:t>
+      </w:r>
+    </w:p>
+    <w:p>
+      <w:pPr>
+        <w:numPr>
+          <w:ilvl w:val="0"/>
+          <w:numId w:val="13"/>
+        </w:numPr>
+        <w:rPr>
+          <w:sz w:val="26"/>
+          <w:szCs w:val="26"/>
+        </w:rPr>
+      </w:pPr>
+      <w:r>
+        <w:rPr>
+          <w:sz w:val="26"/>
+          <w:szCs w:val="26"/>
+        </w:rPr>
+        <w:t>SQL Injections</w:t>
+      </w:r>
+    </w:p>
+    <w:p>
+      <w:pPr>
+        <w:numPr>
+          <w:ilvl w:val="0"/>
+          <w:numId w:val="13"/>
+        </w:numPr>
+        <w:rPr>
+          <w:sz w:val="26"/>
+          <w:szCs w:val="26"/>
+        </w:rPr>
+      </w:pPr>
+      <w:r>
+        <w:rPr>
+          <w:sz w:val="26"/>
+          <w:szCs w:val="26"/>
+        </w:rPr>
+        <w:t>Phishing</w:t>
+      </w:r>
+    </w:p>
+    <w:p>
+      <w:pPr>
+        <w:numPr>
+          <w:ilvl w:val="0"/>
+          <w:numId w:val="13"/>
+        </w:numPr>
+        <w:rPr>
+          <w:sz w:val="26"/>
+          <w:szCs w:val="26"/>
+        </w:rPr>
+      </w:pPr>
+      <w:r>
+        <w:rPr>
+          <w:sz w:val="26"/>
+          <w:szCs w:val="26"/>
+        </w:rPr>
+        <w:t xml:space="preserve">Escalation of Privileges </w:t>
+      </w:r>
+    </w:p>
+    <w:p>
+      <w:pPr>
+        <w:numPr>
+          <w:ilvl w:val="0"/>
+          <w:numId w:val="13"/>
+        </w:numPr>
+        <w:rPr>
+          <w:sz w:val="26"/>
+          <w:szCs w:val="26"/>
+        </w:rPr>
+      </w:pPr>
+      <w:r>
+        <w:rPr>
+          <w:sz w:val="26"/>
+          <w:szCs w:val="26"/>
+        </w:rPr>
+        <w:t>Outdated Hardware</w:t>
+      </w:r>
+    </w:p>
+    <w:p>
+      <w:pPr>
+        <w:rPr>
+          <w:sz w:val="26"/>
+          <w:szCs w:val="26"/>
+        </w:rPr>
+      </w:pPr>
+    </w:p>
+    <w:p>
+      <w:pPr>
+        <w:rPr>
+          <w:sz w:val="26"/>
+          <w:szCs w:val="26"/>
+        </w:rPr>
+      </w:pPr>
+    </w:p>
+    <w:p>
+      <w:pPr>
+        <w:pStyle w:val="Heading1"/>
+        <w:rPr>
+          <w:sz w:val="26"/>
+          <w:szCs w:val="26"/>
+        </w:rPr>
+      </w:pPr>
+      <w:bookmarkStart w:id="4" w:name="_Toc195538325"/>
+      <w:r>
+        <w:rPr>
+          <w:sz w:val="26"/>
+          <w:szCs w:val="26"/>
+        </w:rPr>
+        <w:t>recommendations</w:t>
+      </w:r>
+      <w:bookmarkEnd w:id="4"/>
+    </w:p>
+    <w:p>
+      <w:pPr>
+        <w:rPr>
+          <w:sz w:val="26"/>
+          <w:szCs w:val="26"/>
+        </w:rPr>
+      </w:pPr>
+      <w:r>
+        <w:rPr>
+          <w:sz w:val="26"/>
+          <w:szCs w:val="26"/>
+        </w:rPr>
         <w:t>Mitigation strategies</w:t>
       </w:r>
     </w:p>
@@ -3438,6 +4088,7 @@
           <w:szCs w:val="26"/>
         </w:rPr>
       </w:pPr>
+      <w:bookmarkStart w:id="5" w:name="_Toc195538326"/>
       <w:r>
         <w:rPr>
           <w:sz w:val="26"/>
@@ -3445,6 +4096,7 @@
         </w:rPr>
         <w:t>cloud computing</w:t>
       </w:r>
+      <w:bookmarkEnd w:id="5"/>
     </w:p>
     <w:p>
       <w:pPr>
@@ -3499,6 +4151,7 @@
           <w:szCs w:val="26"/>
         </w:rPr>
       </w:pPr>
+      <w:bookmarkStart w:id="6" w:name="_Toc195538327"/>
       <w:r>
         <w:rPr>
           <w:sz w:val="26"/>
@@ -3506,6 +4159,7 @@
         </w:rPr>
         <w:t>conclusion</w:t>
       </w:r>
+      <w:bookmarkEnd w:id="6"/>
     </w:p>
     <w:p>
       <w:pPr>
@@ -3536,7 +4190,7 @@
           <w:szCs w:val="26"/>
         </w:rPr>
       </w:pPr>
-      <w:bookmarkStart w:id="1" w:name="_Toc130287584"/>
+      <w:bookmarkStart w:id="7" w:name="_Toc195538328"/>
       <w:r>
         <w:rPr>
           <w:sz w:val="26"/>
@@ -3545,7 +4199,7 @@
         <w:lastRenderedPageBreak/>
         <w:t>References</w:t>
       </w:r>
-      <w:bookmarkEnd w:id="1"/>
+      <w:bookmarkEnd w:id="7"/>
     </w:p>
     <w:p>
       <w:pPr>
@@ -3556,7 +4210,7 @@
       </w:pPr>
     </w:p>
     <w:sectPr>
-      <w:footerReference w:type="default" r:id="rId13"/>
+      <w:footerReference w:type="default" r:id="rId14"/>
       <w:pgSz w:w="11906" w:h="16838"/>
       <w:pgMar w:top="1440" w:right="1800" w:bottom="1440" w:left="1800" w:header="720" w:footer="720" w:gutter="0"/>
       <w:pgNumType w:start="0"/>
@@ -4039,6 +4693,146 @@
     </w:lvl>
   </w:abstractNum>
   <w:abstractNum w:abstractNumId="11" w15:restartNumberingAfterBreak="0">
+    <w:nsid w:val="526B2008"/>
+    <w:multiLevelType w:val="hybridMultilevel"/>
+    <w:tmpl w:val="F014D5D8"/>
+    <w:lvl w:ilvl="0" w:tplc="7ECA6792">
+      <w:start w:val="1"/>
+      <w:numFmt w:val="bullet"/>
+      <w:lvlText w:val=" "/>
+      <w:lvlJc w:val="left"/>
+      <w:pPr>
+        <w:tabs>
+          <w:tab w:val="num" w:pos="720"/>
+        </w:tabs>
+        <w:ind w:left="720" w:hanging="360"/>
+      </w:pPr>
+      <w:rPr>
+        <w:rFonts w:ascii="Calibri" w:hAnsi="Calibri" w:hint="default"/>
+      </w:rPr>
+    </w:lvl>
+    <w:lvl w:ilvl="1" w:tplc="B20E4A56" w:tentative="1">
+      <w:start w:val="1"/>
+      <w:numFmt w:val="bullet"/>
+      <w:lvlText w:val=" "/>
+      <w:lvlJc w:val="left"/>
+      <w:pPr>
+        <w:tabs>
+          <w:tab w:val="num" w:pos="1440"/>
+        </w:tabs>
+        <w:ind w:left="1440" w:hanging="360"/>
+      </w:pPr>
+      <w:rPr>
+        <w:rFonts w:ascii="Calibri" w:hAnsi="Calibri" w:hint="default"/>
+      </w:rPr>
+    </w:lvl>
+    <w:lvl w:ilvl="2" w:tplc="2BE8EE4E" w:tentative="1">
+      <w:start w:val="1"/>
+      <w:numFmt w:val="bullet"/>
+      <w:lvlText w:val=" "/>
+      <w:lvlJc w:val="left"/>
+      <w:pPr>
+        <w:tabs>
+          <w:tab w:val="num" w:pos="2160"/>
+        </w:tabs>
+        <w:ind w:left="2160" w:hanging="360"/>
+      </w:pPr>
+      <w:rPr>
+        <w:rFonts w:ascii="Calibri" w:hAnsi="Calibri" w:hint="default"/>
+      </w:rPr>
+    </w:lvl>
+    <w:lvl w:ilvl="3" w:tplc="AC420902" w:tentative="1">
+      <w:start w:val="1"/>
+      <w:numFmt w:val="bullet"/>
+      <w:lvlText w:val=" "/>
+      <w:lvlJc w:val="left"/>
+      <w:pPr>
+        <w:tabs>
+          <w:tab w:val="num" w:pos="2880"/>
+        </w:tabs>
+        <w:ind w:left="2880" w:hanging="360"/>
+      </w:pPr>
+      <w:rPr>
+        <w:rFonts w:ascii="Calibri" w:hAnsi="Calibri" w:hint="default"/>
+      </w:rPr>
+    </w:lvl>
+    <w:lvl w:ilvl="4" w:tplc="E7240F9A" w:tentative="1">
+      <w:start w:val="1"/>
+      <w:numFmt w:val="bullet"/>
+      <w:lvlText w:val=" "/>
+      <w:lvlJc w:val="left"/>
+      <w:pPr>
+        <w:tabs>
+          <w:tab w:val="num" w:pos="3600"/>
+        </w:tabs>
+        <w:ind w:left="3600" w:hanging="360"/>
+      </w:pPr>
+      <w:rPr>
+        <w:rFonts w:ascii="Calibri" w:hAnsi="Calibri" w:hint="default"/>
+      </w:rPr>
+    </w:lvl>
+    <w:lvl w:ilvl="5" w:tplc="D87235C2" w:tentative="1">
+      <w:start w:val="1"/>
+      <w:numFmt w:val="bullet"/>
+      <w:lvlText w:val=" "/>
+      <w:lvlJc w:val="left"/>
+      <w:pPr>
+        <w:tabs>
+          <w:tab w:val="num" w:pos="4320"/>
+        </w:tabs>
+        <w:ind w:left="4320" w:hanging="360"/>
+      </w:pPr>
+      <w:rPr>
+        <w:rFonts w:ascii="Calibri" w:hAnsi="Calibri" w:hint="default"/>
+      </w:rPr>
+    </w:lvl>
+    <w:lvl w:ilvl="6" w:tplc="9B0460FE" w:tentative="1">
+      <w:start w:val="1"/>
+      <w:numFmt w:val="bullet"/>
+      <w:lvlText w:val=" "/>
+      <w:lvlJc w:val="left"/>
+      <w:pPr>
+        <w:tabs>
+          <w:tab w:val="num" w:pos="5040"/>
+        </w:tabs>
+        <w:ind w:left="5040" w:hanging="360"/>
+      </w:pPr>
+      <w:rPr>
+        <w:rFonts w:ascii="Calibri" w:hAnsi="Calibri" w:hint="default"/>
+      </w:rPr>
+    </w:lvl>
+    <w:lvl w:ilvl="7" w:tplc="5BD21740" w:tentative="1">
+      <w:start w:val="1"/>
+      <w:numFmt w:val="bullet"/>
+      <w:lvlText w:val=" "/>
+      <w:lvlJc w:val="left"/>
+      <w:pPr>
+        <w:tabs>
+          <w:tab w:val="num" w:pos="5760"/>
+        </w:tabs>
+        <w:ind w:left="5760" w:hanging="360"/>
+      </w:pPr>
+      <w:rPr>
+        <w:rFonts w:ascii="Calibri" w:hAnsi="Calibri" w:hint="default"/>
+      </w:rPr>
+    </w:lvl>
+    <w:lvl w:ilvl="8" w:tplc="664AB6C2" w:tentative="1">
+      <w:start w:val="1"/>
+      <w:numFmt w:val="bullet"/>
+      <w:lvlText w:val=" "/>
+      <w:lvlJc w:val="left"/>
+      <w:pPr>
+        <w:tabs>
+          <w:tab w:val="num" w:pos="6480"/>
+        </w:tabs>
+        <w:ind w:left="6480" w:hanging="360"/>
+      </w:pPr>
+      <w:rPr>
+        <w:rFonts w:ascii="Calibri" w:hAnsi="Calibri" w:hint="default"/>
+      </w:rPr>
+    </w:lvl>
+  </w:abstractNum>
+  <w:abstractNum w:abstractNumId="12" w15:restartNumberingAfterBreak="0">
     <w:nsid w:val="549510EE"/>
     <w:multiLevelType w:val="hybridMultilevel"/>
     <w:tmpl w:val="3FAAD38A"/>
@@ -4152,7 +4946,7 @@
     </w:lvl>
   </w:abstractNum>
   <w:num w:numId="1" w16cid:durableId="1104615619">
-    <w:abstractNumId w:val="11"/>
+    <w:abstractNumId w:val="12"/>
   </w:num>
   <w:num w:numId="2" w16cid:durableId="818154514">
     <w:abstractNumId w:val="10"/>
@@ -4186,6 +4980,9 @@
   </w:num>
   <w:num w:numId="12" w16cid:durableId="748965524">
     <w:abstractNumId w:val="9"/>
+  </w:num>
+  <w:num w:numId="13" w16cid:durableId="1734038627">
+    <w:abstractNumId w:val="11"/>
   </w:num>
 </w:numbering>
 </file>
@@ -5524,6 +6321,18 @@
       <w:szCs w:val="22"/>
     </w:rPr>
   </w:style>
+  <w:style w:type="character" w:styleId="UnresolvedMention">
+    <w:name w:val="Unresolved Mention"/>
+    <w:basedOn w:val="DefaultParagraphFont"/>
+    <w:uiPriority w:val="99"/>
+    <w:semiHidden/>
+    <w:unhideWhenUsed/>
+    <w:rsid w:val="00C460BF"/>
+    <w:rPr>
+      <w:color w:val="605E5C"/>
+      <w:shd w:val="clear" w:color="auto" w:fill="E1DFDD"/>
+    </w:rPr>
+  </w:style>
 </w:styles>
 </file>
 
@@ -5853,6 +6662,19 @@
 </file>
 
 <file path=customXml/item1.xml><?xml version="1.0" encoding="utf-8"?>
+<b:Sources xmlns:b="http://schemas.openxmlformats.org/officeDocument/2006/bibliography" xmlns="http://schemas.openxmlformats.org/officeDocument/2006/bibliography" SelectedStyle="\APASixthEditionOfficeOnline.xsl" StyleName="APA" Version="6"/>
+</file>
+
+<file path=customXml/item2.xml><?xml version="1.0" encoding="utf-8"?>
+<?mso-contentType ?>
+<FormTemplates xmlns="http://schemas.microsoft.com/sharepoint/v3/contenttype/forms">
+  <Display>DocumentLibraryForm</Display>
+  <Edit>DocumentLibraryForm</Edit>
+  <New>DocumentLibraryForm</New>
+</FormTemplates>
+</file>
+
+<file path=customXml/item3.xml><?xml version="1.0" encoding="utf-8"?>
 <ct:contentTypeSchema xmlns:ct="http://schemas.microsoft.com/office/2006/metadata/contentType" xmlns:ma="http://schemas.microsoft.com/office/2006/metadata/properties/metaAttributes" ct:_="" ma:_="" ma:contentTypeName="Document" ma:contentTypeID="0x010100D43454A992A19D4D8A4CB668637C053A" ma:contentTypeVersion="12" ma:contentTypeDescription="Create a new document." ma:contentTypeScope="" ma:versionID="40f9b7ec4dfcb537eed15f7f37dc57f5">
   <xsd:schema xmlns:xsd="http://www.w3.org/2001/XMLSchema" xmlns:xs="http://www.w3.org/2001/XMLSchema" xmlns:p="http://schemas.microsoft.com/office/2006/metadata/properties" xmlns:ns2="ddfe0ad1-4112-43da-8459-9b98cdaf43c0" xmlns:ns3="52aa10b1-e014-457b-b87c-c1f0ee70ef75" targetNamespace="http://schemas.microsoft.com/office/2006/metadata/properties" ma:root="true" ma:fieldsID="598238c3603307530db4b697acfec705" ns2:_="" ns3:_="">
     <xsd:import namespace="ddfe0ad1-4112-43da-8459-9b98cdaf43c0"/>
@@ -6069,20 +6891,23 @@
 </ct:contentTypeSchema>
 </file>
 
-<file path=customXml/item2.xml><?xml version="1.0" encoding="utf-8"?>
-<?mso-contentType ?>
-<FormTemplates xmlns="http://schemas.microsoft.com/sharepoint/v3/contenttype/forms">
-  <Display>DocumentLibraryForm</Display>
-  <Edit>DocumentLibraryForm</Edit>
-  <New>DocumentLibraryForm</New>
-</FormTemplates>
+<file path=customXml/itemProps1.xml><?xml version="1.0" encoding="utf-8"?>
+<ds:datastoreItem xmlns:ds="http://schemas.openxmlformats.org/officeDocument/2006/customXml" ds:itemID="{93F3EFEB-17F2-4428-9B7D-3F74E65F7572}">
+  <ds:schemaRefs>
+    <ds:schemaRef ds:uri="http://schemas.openxmlformats.org/officeDocument/2006/bibliography"/>
+  </ds:schemaRefs>
+</ds:datastoreItem>
 </file>
 
-<file path=customXml/item3.xml><?xml version="1.0" encoding="utf-8"?>
-<b:Sources xmlns:b="http://schemas.openxmlformats.org/officeDocument/2006/bibliography" xmlns="http://schemas.openxmlformats.org/officeDocument/2006/bibliography" SelectedStyle="\APASixthEditionOfficeOnline.xsl" StyleName="APA" Version="6"/>
+<file path=customXml/itemProps2.xml><?xml version="1.0" encoding="utf-8"?>
+<ds:datastoreItem xmlns:ds="http://schemas.openxmlformats.org/officeDocument/2006/customXml" ds:itemID="{CAB1111E-B29A-41A9-BF57-61D17CE24E23}">
+  <ds:schemaRefs>
+    <ds:schemaRef ds:uri="http://schemas.microsoft.com/sharepoint/v3/contenttype/forms"/>
+  </ds:schemaRefs>
+</ds:datastoreItem>
 </file>
 
-<file path=customXml/itemProps1.xml><?xml version="1.0" encoding="utf-8"?>
+<file path=customXml/itemProps3.xml><?xml version="1.0" encoding="utf-8"?>
 <ds:datastoreItem xmlns:ds="http://schemas.openxmlformats.org/officeDocument/2006/customXml" ds:itemID="{DBD2E314-58B9-4783-BF67-C2631A8A07B6}">
   <ds:schemaRefs>
     <ds:schemaRef ds:uri="http://schemas.microsoft.com/office/2006/metadata/contentType"/>
@@ -6099,20 +6924,4 @@
     <ds:schemaRef ds:uri="http://schemas.microsoft.com/internal/obd"/>
   </ds:schemaRefs>
 </ds:datastoreItem>
-</file>
-
-<file path=customXml/itemProps2.xml><?xml version="1.0" encoding="utf-8"?>
-<ds:datastoreItem xmlns:ds="http://schemas.openxmlformats.org/officeDocument/2006/customXml" ds:itemID="{CAB1111E-B29A-41A9-BF57-61D17CE24E23}">
-  <ds:schemaRefs>
-    <ds:schemaRef ds:uri="http://schemas.microsoft.com/sharepoint/v3/contenttype/forms"/>
-  </ds:schemaRefs>
-</ds:datastoreItem>
-</file>
-
-<file path=customXml/itemProps3.xml><?xml version="1.0" encoding="utf-8"?>
-<ds:datastoreItem xmlns:ds="http://schemas.openxmlformats.org/officeDocument/2006/customXml" ds:itemID="{93F3EFEB-17F2-4428-9B7D-3F74E65F7572}">
-  <ds:schemaRefs>
-    <ds:schemaRef ds:uri="http://schemas.openxmlformats.org/officeDocument/2006/bibliography"/>
-  </ds:schemaRefs>
-</ds:datastoreItem>
 </file>
</xml_diff>